<commit_message>
Epic 1 - Andriana Tsybukh
</commit_message>
<xml_diff>
--- a/ai_11/andriana_tsybukh/epic_1_practice_and_labs_report_andriana_tsybukh.docx
+++ b/ai_11/andriana_tsybukh/epic_1_practice_and_labs_report_andriana_tsybukh.docx
@@ -308,31 +308,7 @@
           <w:szCs w:val="28"/>
           <w:lang w:eastAsia="uk-UA"/>
         </w:rPr>
-        <w:t>Викона</w:t>
-      </w:r>
-      <w:r>
-        <w:rPr>
-          <w:rFonts w:eastAsia="Times New Roman" w:cs="Times New Roman" w:ascii="Times New Roman" w:hAnsi="Times New Roman"/>
-          <w:b/>
-          <w:bCs/>
-          <w:color w:val="000000"/>
-          <w:sz w:val="28"/>
-          <w:szCs w:val="28"/>
-          <w:lang w:eastAsia="uk-UA"/>
-        </w:rPr>
-        <w:t>ла</w:t>
-      </w:r>
-      <w:r>
-        <w:rPr>
-          <w:rFonts w:eastAsia="Times New Roman" w:cs="Times New Roman" w:ascii="Times New Roman" w:hAnsi="Times New Roman"/>
-          <w:b/>
-          <w:bCs/>
-          <w:color w:val="000000"/>
-          <w:sz w:val="28"/>
-          <w:szCs w:val="28"/>
-          <w:lang w:eastAsia="uk-UA"/>
-        </w:rPr>
-        <w:t>:</w:t>
+        <w:t>Виконала:</w:t>
       </w:r>
     </w:p>
     <w:p>
@@ -367,27 +343,7 @@
           <w:szCs w:val="28"/>
           <w:lang w:eastAsia="uk-UA"/>
         </w:rPr>
-        <w:t>Студент</w:t>
-      </w:r>
-      <w:r>
-        <w:rPr>
-          <w:rFonts w:eastAsia="Times New Roman" w:cs="Times New Roman" w:ascii="Times New Roman" w:hAnsi="Times New Roman"/>
-          <w:color w:val="000000"/>
-          <w:sz w:val="28"/>
-          <w:szCs w:val="28"/>
-          <w:lang w:eastAsia="uk-UA"/>
-        </w:rPr>
-        <w:t>ка</w:t>
-      </w:r>
-      <w:r>
-        <w:rPr>
-          <w:rFonts w:eastAsia="Times New Roman" w:cs="Times New Roman" w:ascii="Times New Roman" w:hAnsi="Times New Roman"/>
-          <w:color w:val="000000"/>
-          <w:sz w:val="28"/>
-          <w:szCs w:val="28"/>
-          <w:lang w:eastAsia="uk-UA"/>
-        </w:rPr>
-        <w:t xml:space="preserve"> групи ШІ-</w:t>
+        <w:t>Студентка групи ШІ-</w:t>
       </w:r>
       <w:r>
         <w:rPr>
@@ -628,176 +584,6 @@
           <w:szCs w:val="36"/>
         </w:rPr>
         <w:t>Мета роботи:</w:t>
-      </w:r>
-    </w:p>
-    <w:p>
-      <w:pPr>
-        <w:pStyle w:val="ListParagraph"/>
-        <w:numPr>
-          <w:ilvl w:val="0"/>
-          <w:numId w:val="11"/>
-        </w:numPr>
-        <w:spacing w:before="240" w:after="240"/>
-        <w:contextualSpacing/>
-        <w:rPr>
-          <w:rFonts w:ascii="Times New Roman" w:hAnsi="Times New Roman" w:eastAsia="Arial" w:cs="Times New Roman"/>
-          <w:sz w:val="28"/>
-          <w:szCs w:val="28"/>
-        </w:rPr>
-      </w:pPr>
-      <w:r>
-        <w:rPr>
-          <w:rFonts w:eastAsia="Arial" w:cs="Times New Roman" w:ascii="Times New Roman" w:hAnsi="Times New Roman"/>
-          <w:b/>
-          <w:bCs/>
-          <w:sz w:val="28"/>
-          <w:szCs w:val="28"/>
-        </w:rPr>
-        <w:t>Налаштування та оптимізація робочого середовища VS Code для C/C++</w:t>
-      </w:r>
-      <w:r>
-        <w:rPr>
-          <w:rFonts w:eastAsia="Arial" w:cs="Times New Roman" w:ascii="Times New Roman" w:hAnsi="Times New Roman"/>
-          <w:sz w:val="28"/>
-          <w:szCs w:val="28"/>
-        </w:rPr>
-        <w:t xml:space="preserve"> з акцентом на використання компіляторів g++ та gcc, а також налаштування плагінів для ефективного дебагінгу, підсвітки синтаксису. Це мало забезпечити комфортну та продуктивну розробку програм.</w:t>
-      </w:r>
-    </w:p>
-    <w:p>
-      <w:pPr>
-        <w:pStyle w:val="ListParagraph"/>
-        <w:numPr>
-          <w:ilvl w:val="0"/>
-          <w:numId w:val="12"/>
-        </w:numPr>
-        <w:spacing w:before="240" w:after="240"/>
-        <w:contextualSpacing/>
-        <w:rPr>
-          <w:rFonts w:ascii="Times New Roman" w:hAnsi="Times New Roman" w:eastAsia="Arial" w:cs="Times New Roman"/>
-          <w:sz w:val="28"/>
-          <w:szCs w:val="28"/>
-        </w:rPr>
-      </w:pPr>
-      <w:r>
-        <w:rPr>
-          <w:rFonts w:eastAsia="Arial" w:cs="Times New Roman" w:ascii="Times New Roman" w:hAnsi="Times New Roman"/>
-          <w:b/>
-          <w:bCs/>
-          <w:sz w:val="28"/>
-          <w:szCs w:val="28"/>
-        </w:rPr>
-        <w:t>Опанування системи контролю версій Git та платформи GitHub</w:t>
-      </w:r>
-      <w:r>
-        <w:rPr>
-          <w:rFonts w:eastAsia="Arial" w:cs="Times New Roman" w:ascii="Times New Roman" w:hAnsi="Times New Roman"/>
-          <w:sz w:val="28"/>
-          <w:szCs w:val="28"/>
-        </w:rPr>
-        <w:t xml:space="preserve"> для організації роботи з репозиторіями. Вивчення основних команд Git для відслідковування та редагування проектів, а також налаштування зв’язку між локальними та віддаленими репозиторіями.</w:t>
-      </w:r>
-    </w:p>
-    <w:p>
-      <w:pPr>
-        <w:pStyle w:val="ListParagraph"/>
-        <w:numPr>
-          <w:ilvl w:val="0"/>
-          <w:numId w:val="13"/>
-        </w:numPr>
-        <w:spacing w:before="240" w:after="240"/>
-        <w:contextualSpacing/>
-        <w:rPr>
-          <w:rFonts w:ascii="Times New Roman" w:hAnsi="Times New Roman" w:eastAsia="Arial" w:cs="Times New Roman"/>
-          <w:sz w:val="28"/>
-          <w:szCs w:val="28"/>
-        </w:rPr>
-      </w:pPr>
-      <w:r>
-        <w:rPr>
-          <w:rFonts w:eastAsia="Arial" w:cs="Times New Roman" w:ascii="Times New Roman" w:hAnsi="Times New Roman"/>
-          <w:b/>
-          <w:bCs/>
-          <w:sz w:val="28"/>
-          <w:szCs w:val="28"/>
-        </w:rPr>
-        <w:t>Практика алгоритмічних завдань на платформі Algotester</w:t>
-      </w:r>
-      <w:r>
-        <w:rPr>
-          <w:rFonts w:eastAsia="Arial" w:cs="Times New Roman" w:ascii="Times New Roman" w:hAnsi="Times New Roman"/>
-          <w:sz w:val="28"/>
-          <w:szCs w:val="28"/>
-        </w:rPr>
-        <w:t>, що допомогло розвивати навички вирішення завдань на алгоритми та структури даних.</w:t>
-      </w:r>
-    </w:p>
-    <w:p>
-      <w:pPr>
-        <w:pStyle w:val="ListParagraph"/>
-        <w:numPr>
-          <w:ilvl w:val="0"/>
-          <w:numId w:val="14"/>
-        </w:numPr>
-        <w:spacing w:before="240" w:after="240"/>
-        <w:contextualSpacing/>
-        <w:rPr>
-          <w:rFonts w:ascii="Times New Roman" w:hAnsi="Times New Roman" w:eastAsia="Arial" w:cs="Times New Roman"/>
-          <w:sz w:val="28"/>
-          <w:szCs w:val="28"/>
-        </w:rPr>
-      </w:pPr>
-      <w:r>
-        <w:rPr>
-          <w:rFonts w:eastAsia="Arial" w:cs="Times New Roman" w:ascii="Times New Roman" w:hAnsi="Times New Roman"/>
-          <w:b/>
-          <w:bCs/>
-          <w:sz w:val="28"/>
-          <w:szCs w:val="28"/>
-        </w:rPr>
-        <w:t>Робота з різними системами числення</w:t>
-      </w:r>
-      <w:r>
-        <w:rPr>
-          <w:rFonts w:eastAsia="Arial" w:cs="Times New Roman" w:ascii="Times New Roman" w:hAnsi="Times New Roman"/>
-          <w:sz w:val="28"/>
-          <w:szCs w:val="28"/>
-        </w:rPr>
-        <w:t>, включаючи переведення чисел та виконання арифметичних операцій у різних системах (десяткова, двійкова, вісімкова, шістнадцяткова).</w:t>
-      </w:r>
-    </w:p>
-    <w:p>
-      <w:pPr>
-        <w:pStyle w:val="ListParagraph"/>
-        <w:numPr>
-          <w:ilvl w:val="0"/>
-          <w:numId w:val="15"/>
-        </w:numPr>
-        <w:spacing w:before="240" w:after="240"/>
-        <w:contextualSpacing/>
-        <w:rPr>
-          <w:rFonts w:ascii="Times New Roman" w:hAnsi="Times New Roman" w:eastAsia="Arial" w:cs="Times New Roman"/>
-          <w:sz w:val="28"/>
-          <w:szCs w:val="28"/>
-        </w:rPr>
-      </w:pPr>
-      <w:r>
-        <w:rPr>
-          <w:rFonts w:eastAsia="Arial" w:cs="Times New Roman" w:ascii="Times New Roman" w:hAnsi="Times New Roman"/>
-          <w:b/>
-          <w:bCs/>
-          <w:sz w:val="28"/>
-          <w:szCs w:val="28"/>
-        </w:rPr>
-        <w:t>Організація робочого процесу та управління завданнями через Trello</w:t>
-      </w:r>
-      <w:r>
-        <w:rPr>
-          <w:rFonts w:eastAsia="Arial" w:cs="Times New Roman" w:ascii="Times New Roman" w:hAnsi="Times New Roman"/>
-          <w:sz w:val="28"/>
-          <w:szCs w:val="28"/>
-        </w:rPr>
-        <w:t>, з метою ефективного планування та виконання робочих завдань.</w:t>
       </w:r>
     </w:p>
     <w:p>
@@ -823,7 +609,7 @@
           <w:sz w:val="28"/>
           <w:szCs w:val="28"/>
         </w:rPr>
-        <w:t>Побудова базових діаграм у draw.io</w:t>
+        <w:t>Налаштування та оптимізація робочого середовища VS Code для C/C++</w:t>
       </w:r>
       <w:r>
         <w:rPr>
@@ -831,7 +617,7 @@
           <w:sz w:val="28"/>
           <w:szCs w:val="28"/>
         </w:rPr>
-        <w:t xml:space="preserve"> для візуалізації логіки програм, що допомогло кращому розумінню алгоритмів та умовних конструкцій.</w:t>
+        <w:t xml:space="preserve"> з акцентом на використання компіляторів g++ та gcc, а також налаштування плагінів для ефективного дебагінгу, підсвітки синтаксису. Це мало забезпечити комфортну та продуктивну розробку програм.</w:t>
       </w:r>
     </w:p>
     <w:p>
@@ -840,6 +626,176 @@
         <w:numPr>
           <w:ilvl w:val="0"/>
           <w:numId w:val="17"/>
+        </w:numPr>
+        <w:spacing w:before="240" w:after="240"/>
+        <w:contextualSpacing/>
+        <w:rPr>
+          <w:rFonts w:ascii="Times New Roman" w:hAnsi="Times New Roman" w:eastAsia="Arial" w:cs="Times New Roman"/>
+          <w:sz w:val="28"/>
+          <w:szCs w:val="28"/>
+        </w:rPr>
+      </w:pPr>
+      <w:r>
+        <w:rPr>
+          <w:rFonts w:eastAsia="Arial" w:cs="Times New Roman" w:ascii="Times New Roman" w:hAnsi="Times New Roman"/>
+          <w:b/>
+          <w:bCs/>
+          <w:sz w:val="28"/>
+          <w:szCs w:val="28"/>
+        </w:rPr>
+        <w:t>Опанування системи контролю версій Git та платформи GitHub</w:t>
+      </w:r>
+      <w:r>
+        <w:rPr>
+          <w:rFonts w:eastAsia="Arial" w:cs="Times New Roman" w:ascii="Times New Roman" w:hAnsi="Times New Roman"/>
+          <w:sz w:val="28"/>
+          <w:szCs w:val="28"/>
+        </w:rPr>
+        <w:t xml:space="preserve"> для організації роботи з репозиторіями. Вивчення основних команд Git для відслідковування та редагування проектів, а також налаштування зв’язку між локальними та віддаленими репозиторіями.</w:t>
+      </w:r>
+    </w:p>
+    <w:p>
+      <w:pPr>
+        <w:pStyle w:val="ListParagraph"/>
+        <w:numPr>
+          <w:ilvl w:val="0"/>
+          <w:numId w:val="18"/>
+        </w:numPr>
+        <w:spacing w:before="240" w:after="240"/>
+        <w:contextualSpacing/>
+        <w:rPr>
+          <w:rFonts w:ascii="Times New Roman" w:hAnsi="Times New Roman" w:eastAsia="Arial" w:cs="Times New Roman"/>
+          <w:sz w:val="28"/>
+          <w:szCs w:val="28"/>
+        </w:rPr>
+      </w:pPr>
+      <w:r>
+        <w:rPr>
+          <w:rFonts w:eastAsia="Arial" w:cs="Times New Roman" w:ascii="Times New Roman" w:hAnsi="Times New Roman"/>
+          <w:b/>
+          <w:bCs/>
+          <w:sz w:val="28"/>
+          <w:szCs w:val="28"/>
+        </w:rPr>
+        <w:t>Практика алгоритмічних завдань на платформі Algotester</w:t>
+      </w:r>
+      <w:r>
+        <w:rPr>
+          <w:rFonts w:eastAsia="Arial" w:cs="Times New Roman" w:ascii="Times New Roman" w:hAnsi="Times New Roman"/>
+          <w:sz w:val="28"/>
+          <w:szCs w:val="28"/>
+        </w:rPr>
+        <w:t>, що допомогло розвивати навички вирішення завдань на алгоритми та структури даних.</w:t>
+      </w:r>
+    </w:p>
+    <w:p>
+      <w:pPr>
+        <w:pStyle w:val="ListParagraph"/>
+        <w:numPr>
+          <w:ilvl w:val="0"/>
+          <w:numId w:val="19"/>
+        </w:numPr>
+        <w:spacing w:before="240" w:after="240"/>
+        <w:contextualSpacing/>
+        <w:rPr>
+          <w:rFonts w:ascii="Times New Roman" w:hAnsi="Times New Roman" w:eastAsia="Arial" w:cs="Times New Roman"/>
+          <w:sz w:val="28"/>
+          <w:szCs w:val="28"/>
+        </w:rPr>
+      </w:pPr>
+      <w:r>
+        <w:rPr>
+          <w:rFonts w:eastAsia="Arial" w:cs="Times New Roman" w:ascii="Times New Roman" w:hAnsi="Times New Roman"/>
+          <w:b/>
+          <w:bCs/>
+          <w:sz w:val="28"/>
+          <w:szCs w:val="28"/>
+        </w:rPr>
+        <w:t>Робота з різними системами числення</w:t>
+      </w:r>
+      <w:r>
+        <w:rPr>
+          <w:rFonts w:eastAsia="Arial" w:cs="Times New Roman" w:ascii="Times New Roman" w:hAnsi="Times New Roman"/>
+          <w:sz w:val="28"/>
+          <w:szCs w:val="28"/>
+        </w:rPr>
+        <w:t>, включаючи переведення чисел та виконання арифметичних операцій у різних системах (десяткова, двійкова, вісімкова, шістнадцяткова).</w:t>
+      </w:r>
+    </w:p>
+    <w:p>
+      <w:pPr>
+        <w:pStyle w:val="ListParagraph"/>
+        <w:numPr>
+          <w:ilvl w:val="0"/>
+          <w:numId w:val="20"/>
+        </w:numPr>
+        <w:spacing w:before="240" w:after="240"/>
+        <w:contextualSpacing/>
+        <w:rPr>
+          <w:rFonts w:ascii="Times New Roman" w:hAnsi="Times New Roman" w:eastAsia="Arial" w:cs="Times New Roman"/>
+          <w:sz w:val="28"/>
+          <w:szCs w:val="28"/>
+        </w:rPr>
+      </w:pPr>
+      <w:r>
+        <w:rPr>
+          <w:rFonts w:eastAsia="Arial" w:cs="Times New Roman" w:ascii="Times New Roman" w:hAnsi="Times New Roman"/>
+          <w:b/>
+          <w:bCs/>
+          <w:sz w:val="28"/>
+          <w:szCs w:val="28"/>
+        </w:rPr>
+        <w:t>Організація робочого процесу та управління завданнями через Trello</w:t>
+      </w:r>
+      <w:r>
+        <w:rPr>
+          <w:rFonts w:eastAsia="Arial" w:cs="Times New Roman" w:ascii="Times New Roman" w:hAnsi="Times New Roman"/>
+          <w:sz w:val="28"/>
+          <w:szCs w:val="28"/>
+        </w:rPr>
+        <w:t>, з метою ефективного планування та виконання робочих завдань.</w:t>
+      </w:r>
+    </w:p>
+    <w:p>
+      <w:pPr>
+        <w:pStyle w:val="ListParagraph"/>
+        <w:numPr>
+          <w:ilvl w:val="0"/>
+          <w:numId w:val="21"/>
+        </w:numPr>
+        <w:spacing w:before="240" w:after="240"/>
+        <w:contextualSpacing/>
+        <w:rPr>
+          <w:rFonts w:ascii="Times New Roman" w:hAnsi="Times New Roman" w:eastAsia="Arial" w:cs="Times New Roman"/>
+          <w:sz w:val="28"/>
+          <w:szCs w:val="28"/>
+        </w:rPr>
+      </w:pPr>
+      <w:r>
+        <w:rPr>
+          <w:rFonts w:eastAsia="Arial" w:cs="Times New Roman" w:ascii="Times New Roman" w:hAnsi="Times New Roman"/>
+          <w:b/>
+          <w:bCs/>
+          <w:sz w:val="28"/>
+          <w:szCs w:val="28"/>
+        </w:rPr>
+        <w:t>Побудова базових діаграм у draw.io</w:t>
+      </w:r>
+      <w:r>
+        <w:rPr>
+          <w:rFonts w:eastAsia="Arial" w:cs="Times New Roman" w:ascii="Times New Roman" w:hAnsi="Times New Roman"/>
+          <w:sz w:val="28"/>
+          <w:szCs w:val="28"/>
+        </w:rPr>
+        <w:t xml:space="preserve"> для візуалізації логіки програм, що допомогло кращому розумінню алгоритмів та умовних конструкцій.</w:t>
+      </w:r>
+    </w:p>
+    <w:p>
+      <w:pPr>
+        <w:pStyle w:val="ListParagraph"/>
+        <w:numPr>
+          <w:ilvl w:val="0"/>
+          <w:numId w:val="22"/>
         </w:numPr>
         <w:spacing w:before="240" w:after="240"/>
         <w:contextualSpacing/>
@@ -2592,23 +2548,7 @@
           <w:sz w:val="28"/>
           <w:szCs w:val="28"/>
         </w:rPr>
-        <w:t>Пробував будувати діаграм в draw.io для про</w:t>
-      </w:r>
-      <w:r>
-        <w:rPr>
-          <w:rFonts w:eastAsia="Arial" w:cs="Times New Roman" w:ascii="Times New Roman" w:hAnsi="Times New Roman"/>
-          <w:sz w:val="28"/>
-          <w:szCs w:val="28"/>
-        </w:rPr>
-        <w:t>ст</w:t>
-      </w:r>
-      <w:r>
-        <w:rPr>
-          <w:rFonts w:eastAsia="Arial" w:cs="Times New Roman" w:ascii="Times New Roman" w:hAnsi="Times New Roman"/>
-          <w:sz w:val="28"/>
-          <w:szCs w:val="28"/>
-        </w:rPr>
-        <w:t>их програм.</w:t>
+        <w:t>Пробував будувати діаграм в draw.io для простих програм.</w:t>
       </w:r>
     </w:p>
     <w:p>
@@ -2928,23 +2868,7 @@
           <w:sz w:val="28"/>
           <w:szCs w:val="28"/>
         </w:rPr>
-        <w:t>Вивчила та попрактикувал</w:t>
-      </w:r>
-      <w:r>
-        <w:rPr>
-          <w:rFonts w:eastAsia="Arial" w:cs="Times New Roman" w:ascii="Times New Roman" w:hAnsi="Times New Roman"/>
-          <w:sz w:val="28"/>
-          <w:szCs w:val="28"/>
-        </w:rPr>
-        <w:t xml:space="preserve">а </w:t>
-      </w:r>
-      <w:r>
-        <w:rPr>
-          <w:rFonts w:eastAsia="Arial" w:cs="Times New Roman" w:ascii="Times New Roman" w:hAnsi="Times New Roman"/>
-          <w:sz w:val="28"/>
-          <w:szCs w:val="28"/>
-        </w:rPr>
-        <w:t>базові команди в терміналі для додавання/видалення/редагування/переміщення/переглядання директорій та файлів.</w:t>
+        <w:t>Вивчила та попрактикувала базові команди в терміналі для додавання/видалення/редагування/переміщення/переглядання директорій та файлів.</w:t>
       </w:r>
     </w:p>
     <w:p>
@@ -3002,7 +2926,7 @@
         <w:pStyle w:val="NormalWeb"/>
         <w:numPr>
           <w:ilvl w:val="0"/>
-          <w:numId w:val="2"/>
+          <w:numId w:val="1"/>
         </w:numPr>
         <w:spacing w:beforeAutospacing="0" w:before="0" w:afterAutospacing="0" w:after="0"/>
         <w:textAlignment w:val="baseline"/>
@@ -3070,7 +2994,7 @@
           <w:szCs w:val="32"/>
         </w:rPr>
         <w:drawing>
-          <wp:anchor behindDoc="1" distT="0" distB="0" distL="0" distR="0" simplePos="0" locked="0" layoutInCell="0" allowOverlap="1" relativeHeight="3">
+          <wp:anchor behindDoc="1" distT="0" distB="0" distL="0" distR="0" simplePos="0" locked="0" layoutInCell="0" allowOverlap="1" relativeHeight="8">
             <wp:simplePos x="0" y="0"/>
             <wp:positionH relativeFrom="page">
               <wp:posOffset>2178050</wp:posOffset>
@@ -3325,7 +3249,7 @@
           <w:lang w:val="en-US"/>
         </w:rPr>
         <w:drawing>
-          <wp:anchor behindDoc="1" distT="0" distB="0" distL="0" distR="0" simplePos="0" locked="0" layoutInCell="0" allowOverlap="1" relativeHeight="2">
+          <wp:anchor behindDoc="1" distT="0" distB="0" distL="0" distR="0" simplePos="0" locked="0" layoutInCell="0" allowOverlap="1" relativeHeight="7">
             <wp:simplePos x="0" y="0"/>
             <wp:positionH relativeFrom="column">
               <wp:posOffset>1114425</wp:posOffset>
@@ -3632,7 +3556,7 @@
         <w:pStyle w:val="NormalWeb"/>
         <w:numPr>
           <w:ilvl w:val="0"/>
-          <w:numId w:val="3"/>
+          <w:numId w:val="2"/>
         </w:numPr>
         <w:spacing w:beforeAutospacing="0" w:before="0" w:afterAutospacing="0" w:after="0"/>
         <w:textAlignment w:val="baseline"/>
@@ -3690,7 +3614,7 @@
           <w:szCs w:val="28"/>
         </w:rPr>
         <w:drawing>
-          <wp:anchor behindDoc="1" distT="0" distB="0" distL="0" distR="0" simplePos="0" locked="0" layoutInCell="0" allowOverlap="1" relativeHeight="4">
+          <wp:anchor behindDoc="1" distT="0" distB="0" distL="0" distR="0" simplePos="0" locked="0" layoutInCell="0" allowOverlap="1" relativeHeight="9">
             <wp:simplePos x="0" y="0"/>
             <wp:positionH relativeFrom="page">
               <wp:align>center</wp:align>
@@ -4042,7 +3966,7 @@
         <w:pStyle w:val="NormalWeb"/>
         <w:numPr>
           <w:ilvl w:val="0"/>
-          <w:numId w:val="3"/>
+          <w:numId w:val="2"/>
         </w:numPr>
         <w:spacing w:beforeAutospacing="0" w:before="0" w:afterAutospacing="0" w:after="0"/>
         <w:textAlignment w:val="baseline"/>
@@ -4100,7 +4024,7 @@
           <w:lang w:val="en-US"/>
         </w:rPr>
         <w:drawing>
-          <wp:anchor behindDoc="1" distT="0" distB="0" distL="0" distR="0" simplePos="0" locked="0" layoutInCell="0" allowOverlap="1" relativeHeight="5">
+          <wp:anchor behindDoc="1" distT="0" distB="0" distL="0" distR="0" simplePos="0" locked="0" layoutInCell="0" allowOverlap="1" relativeHeight="10">
             <wp:simplePos x="0" y="0"/>
             <wp:positionH relativeFrom="margin">
               <wp:posOffset>-30480</wp:posOffset>
@@ -4513,7 +4437,7 @@
         <w:pStyle w:val="NormalWeb"/>
         <w:numPr>
           <w:ilvl w:val="0"/>
-          <w:numId w:val="4"/>
+          <w:numId w:val="3"/>
         </w:numPr>
         <w:spacing w:beforeAutospacing="0" w:before="0" w:afterAutospacing="0" w:after="0"/>
         <w:textAlignment w:val="baseline"/>
@@ -4587,7 +4511,7 @@
           <w:szCs w:val="36"/>
         </w:rPr>
         <w:drawing>
-          <wp:anchor behindDoc="1" distT="0" distB="0" distL="0" distR="0" simplePos="0" locked="0" layoutInCell="0" allowOverlap="1" relativeHeight="6">
+          <wp:anchor behindDoc="1" distT="0" distB="0" distL="0" distR="0" simplePos="0" locked="0" layoutInCell="0" allowOverlap="1" relativeHeight="11">
             <wp:simplePos x="0" y="0"/>
             <wp:positionH relativeFrom="column">
               <wp:posOffset>-427990</wp:posOffset>
@@ -4960,7 +4884,7 @@
         <w:pStyle w:val="NormalWeb"/>
         <w:numPr>
           <w:ilvl w:val="0"/>
-          <w:numId w:val="5"/>
+          <w:numId w:val="4"/>
         </w:numPr>
         <w:spacing w:beforeAutospacing="0" w:before="0" w:afterAutospacing="0" w:after="0"/>
         <w:textAlignment w:val="baseline"/>
@@ -5047,7 +4971,7 @@
           <w:szCs w:val="36"/>
         </w:rPr>
         <w:drawing>
-          <wp:anchor behindDoc="1" distT="0" distB="0" distL="0" distR="0" simplePos="0" locked="0" layoutInCell="0" allowOverlap="1" relativeHeight="7">
+          <wp:anchor behindDoc="1" distT="0" distB="0" distL="0" distR="0" simplePos="0" locked="0" layoutInCell="0" allowOverlap="1" relativeHeight="12">
             <wp:simplePos x="0" y="0"/>
             <wp:positionH relativeFrom="margin">
               <wp:align>right</wp:align>
@@ -5345,7 +5269,7 @@
         <w:pStyle w:val="NormalWeb"/>
         <w:numPr>
           <w:ilvl w:val="0"/>
-          <w:numId w:val="5"/>
+          <w:numId w:val="4"/>
         </w:numPr>
         <w:spacing w:beforeAutospacing="0" w:before="0" w:afterAutospacing="0" w:after="0"/>
         <w:textAlignment w:val="baseline"/>
@@ -5417,7 +5341,7 @@
           <w:szCs w:val="36"/>
         </w:rPr>
         <w:drawing>
-          <wp:anchor behindDoc="1" distT="0" distB="0" distL="0" distR="0" simplePos="0" locked="0" layoutInCell="0" allowOverlap="1" relativeHeight="8">
+          <wp:anchor behindDoc="1" distT="0" distB="0" distL="0" distR="0" simplePos="0" locked="0" layoutInCell="0" allowOverlap="1" relativeHeight="13">
             <wp:simplePos x="0" y="0"/>
             <wp:positionH relativeFrom="column">
               <wp:posOffset>0</wp:posOffset>
@@ -5741,7 +5665,7 @@
         <w:pStyle w:val="NormalWeb"/>
         <w:numPr>
           <w:ilvl w:val="0"/>
-          <w:numId w:val="6"/>
+          <w:numId w:val="5"/>
         </w:numPr>
         <w:spacing w:beforeAutospacing="0" w:before="0" w:afterAutospacing="0" w:after="0"/>
         <w:textAlignment w:val="baseline"/>
@@ -5797,7 +5721,7 @@
           <w:szCs w:val="36"/>
         </w:rPr>
         <w:drawing>
-          <wp:anchor behindDoc="1" distT="0" distB="0" distL="0" distR="0" simplePos="0" locked="0" layoutInCell="0" allowOverlap="1" relativeHeight="9">
+          <wp:anchor behindDoc="1" distT="0" distB="0" distL="0" distR="0" simplePos="0" locked="0" layoutInCell="0" allowOverlap="1" relativeHeight="14">
             <wp:simplePos x="0" y="0"/>
             <wp:positionH relativeFrom="margin">
               <wp:align>right</wp:align>
@@ -6035,7 +5959,7 @@
         <w:pStyle w:val="NormalWeb"/>
         <w:numPr>
           <w:ilvl w:val="0"/>
-          <w:numId w:val="6"/>
+          <w:numId w:val="5"/>
         </w:numPr>
         <w:spacing w:beforeAutospacing="0" w:before="0" w:afterAutospacing="0" w:after="0"/>
         <w:textAlignment w:val="baseline"/>
@@ -6091,7 +6015,7 @@
           <w:szCs w:val="36"/>
         </w:rPr>
         <w:drawing>
-          <wp:anchor behindDoc="1" distT="0" distB="0" distL="0" distR="0" simplePos="0" locked="0" layoutInCell="0" allowOverlap="1" relativeHeight="10">
+          <wp:anchor behindDoc="1" distT="0" distB="0" distL="0" distR="0" simplePos="0" locked="0" layoutInCell="0" allowOverlap="1" relativeHeight="15">
             <wp:simplePos x="0" y="0"/>
             <wp:positionH relativeFrom="page">
               <wp:posOffset>1074420</wp:posOffset>
@@ -6335,27 +6259,7 @@
           <w:sz w:val="28"/>
           <w:szCs w:val="28"/>
         </w:rPr>
-        <w:t>1</w:t>
-      </w:r>
-      <w:r>
-        <w:rPr>
-          <w:rFonts w:cs="Times New Roman" w:ascii="Times New Roman" w:hAnsi="Times New Roman"/>
-          <w:b/>
-          <w:bCs/>
-          <w:sz w:val="28"/>
-          <w:szCs w:val="28"/>
-        </w:rPr>
-        <w:t>0</w:t>
-      </w:r>
-      <w:r>
-        <w:rPr>
-          <w:rFonts w:cs="Times New Roman" w:ascii="Times New Roman" w:hAnsi="Times New Roman"/>
-          <w:b/>
-          <w:bCs/>
-          <w:sz w:val="28"/>
-          <w:szCs w:val="28"/>
-        </w:rPr>
-        <w:t xml:space="preserve"> хвилин.</w:t>
+        <w:t>10 хвилин.</w:t>
       </w:r>
     </w:p>
     <w:p>
@@ -6385,7 +6289,7 @@
         <w:pStyle w:val="NormalWeb"/>
         <w:numPr>
           <w:ilvl w:val="0"/>
-          <w:numId w:val="6"/>
+          <w:numId w:val="5"/>
         </w:numPr>
         <w:spacing w:beforeAutospacing="0" w:before="0" w:afterAutospacing="0" w:after="0"/>
         <w:textAlignment w:val="baseline"/>
@@ -6581,7 +6485,7 @@
         <w:pStyle w:val="NormalWeb"/>
         <w:numPr>
           <w:ilvl w:val="0"/>
-          <w:numId w:val="7"/>
+          <w:numId w:val="6"/>
         </w:numPr>
         <w:spacing w:beforeAutospacing="0" w:before="0" w:afterAutospacing="0" w:after="0"/>
         <w:textAlignment w:val="baseline"/>
@@ -6608,16 +6512,7 @@
           <w:sz w:val="28"/>
           <w:szCs w:val="28"/>
         </w:rPr>
-        <w:t>1</w:t>
-      </w:r>
-      <w:r>
-        <w:rPr>
-          <w:b/>
-          <w:bCs/>
-          <w:sz w:val="28"/>
-          <w:szCs w:val="28"/>
-        </w:rPr>
-        <w:t xml:space="preserve">1  </w:t>
+        <w:t xml:space="preserve">11  </w:t>
       </w:r>
       <w:r>
         <w:rPr>
@@ -6647,7 +6542,12 @@
         </w:rPr>
       </w:pPr>
       <w:r>
-        <w:rPr/>
+        <w:rPr>
+          <w:rFonts w:cs="Calibri" w:ascii="Calibri" w:hAnsi="Calibri"/>
+          <w:color w:val="000000"/>
+          <w:sz w:val="22"/>
+          <w:szCs w:val="22"/>
+        </w:rPr>
       </w:r>
     </w:p>
     <w:p>
@@ -6822,7 +6722,7 @@
         <w:pStyle w:val="NormalWeb"/>
         <w:numPr>
           <w:ilvl w:val="0"/>
-          <w:numId w:val="8"/>
+          <w:numId w:val="7"/>
         </w:numPr>
         <w:spacing w:beforeAutospacing="0" w:before="0" w:afterAutospacing="0" w:after="0"/>
         <w:textAlignment w:val="baseline"/>
@@ -6936,7 +6836,10 @@
         </w:rPr>
       </w:pPr>
       <w:r>
-        <w:rPr/>
+        <w:rPr>
+          <w:sz w:val="36"/>
+          <w:szCs w:val="36"/>
+        </w:rPr>
       </w:r>
     </w:p>
     <w:p>
@@ -7395,12 +7298,14 @@
           <w:u w:val="none"/>
         </w:rPr>
       </w:pPr>
-      <w:r>
-        <w:rPr>
-          <w:u w:val="none"/>
-        </w:rPr>
-        <w:t>............</w:t>
-      </w:r>
+      <w:hyperlink r:id="rId24">
+        <w:r>
+          <w:rPr>
+            <w:u w:val="none"/>
+          </w:rPr>
+          <w:t>https://github.com/artificial-intelligence-department/ai_programming_playground_2024/pull/48</w:t>
+        </w:r>
+      </w:hyperlink>
     </w:p>
     <w:p>
       <w:pPr>
@@ -7459,23 +7364,7 @@
           <w:sz w:val="26"/>
           <w:szCs w:val="26"/>
         </w:rPr>
-        <w:t>В результаті виконаних завдань я успішно налаштувала середовище розробки VS Code для роботи з C/C++, опанув</w:t>
-      </w:r>
-      <w:r>
-        <w:rPr>
-          <w:rFonts w:eastAsia="Aptos" w:cs="Aptos" w:ascii="Aptos" w:hAnsi="Aptos"/>
-          <w:sz w:val="26"/>
-          <w:szCs w:val="26"/>
-        </w:rPr>
-        <w:t>а</w:t>
-      </w:r>
-      <w:r>
-        <w:rPr>
-          <w:rFonts w:eastAsia="Aptos" w:cs="Aptos" w:ascii="Aptos" w:hAnsi="Aptos"/>
-          <w:sz w:val="26"/>
-          <w:szCs w:val="26"/>
-        </w:rPr>
-        <w:t>ла базові принципи роботи з системою контролю версій Git і платформою GitHub</w:t>
+        <w:t>В результаті виконаних завдань я успішно налаштувала середовище розробки VS Code для роботи з C/C++, опанувала базові принципи роботи з системою контролю версій Git і платформою GitHub</w:t>
       </w:r>
       <w:r>
         <w:rPr>
@@ -7563,6 +7452,1028 @@
   <w:abstractNum w:abstractNumId="1">
     <w:lvl w:ilvl="0">
       <w:start w:val="1"/>
+      <w:numFmt w:val="bullet"/>
+      <w:lvlText w:val=""/>
+      <w:lvlJc w:val="left"/>
+      <w:pPr>
+        <w:tabs>
+          <w:tab w:val="num" w:pos="720"/>
+        </w:tabs>
+        <w:ind w:left="720" w:hanging="360"/>
+      </w:pPr>
+      <w:rPr>
+        <w:rFonts w:ascii="Symbol" w:hAnsi="Symbol" w:cs="Symbol" w:hint="default"/>
+        <w:sz w:val="20"/>
+      </w:rPr>
+    </w:lvl>
+    <w:lvl w:ilvl="1">
+      <w:start w:val="1"/>
+      <w:numFmt w:val="bullet"/>
+      <w:lvlText w:val="o"/>
+      <w:lvlJc w:val="left"/>
+      <w:pPr>
+        <w:tabs>
+          <w:tab w:val="num" w:pos="1440"/>
+        </w:tabs>
+        <w:ind w:left="1440" w:hanging="360"/>
+      </w:pPr>
+      <w:rPr>
+        <w:rFonts w:ascii="Courier New" w:hAnsi="Courier New" w:cs="Courier New" w:hint="default"/>
+        <w:sz w:val="20"/>
+      </w:rPr>
+    </w:lvl>
+    <w:lvl w:ilvl="2">
+      <w:start w:val="1"/>
+      <w:numFmt w:val="bullet"/>
+      <w:lvlText w:val=""/>
+      <w:lvlJc w:val="left"/>
+      <w:pPr>
+        <w:tabs>
+          <w:tab w:val="num" w:pos="2160"/>
+        </w:tabs>
+        <w:ind w:left="2160" w:hanging="360"/>
+      </w:pPr>
+      <w:rPr>
+        <w:rFonts w:ascii="Wingdings" w:hAnsi="Wingdings" w:cs="Wingdings" w:hint="default"/>
+        <w:sz w:val="20"/>
+      </w:rPr>
+    </w:lvl>
+    <w:lvl w:ilvl="3">
+      <w:start w:val="1"/>
+      <w:numFmt w:val="bullet"/>
+      <w:lvlText w:val=""/>
+      <w:lvlJc w:val="left"/>
+      <w:pPr>
+        <w:tabs>
+          <w:tab w:val="num" w:pos="2880"/>
+        </w:tabs>
+        <w:ind w:left="2880" w:hanging="360"/>
+      </w:pPr>
+      <w:rPr>
+        <w:rFonts w:ascii="Wingdings" w:hAnsi="Wingdings" w:cs="Wingdings" w:hint="default"/>
+        <w:sz w:val="20"/>
+      </w:rPr>
+    </w:lvl>
+    <w:lvl w:ilvl="4">
+      <w:start w:val="1"/>
+      <w:numFmt w:val="bullet"/>
+      <w:lvlText w:val=""/>
+      <w:lvlJc w:val="left"/>
+      <w:pPr>
+        <w:tabs>
+          <w:tab w:val="num" w:pos="3600"/>
+        </w:tabs>
+        <w:ind w:left="3600" w:hanging="360"/>
+      </w:pPr>
+      <w:rPr>
+        <w:rFonts w:ascii="Wingdings" w:hAnsi="Wingdings" w:cs="Wingdings" w:hint="default"/>
+        <w:sz w:val="20"/>
+      </w:rPr>
+    </w:lvl>
+    <w:lvl w:ilvl="5">
+      <w:start w:val="1"/>
+      <w:numFmt w:val="bullet"/>
+      <w:lvlText w:val=""/>
+      <w:lvlJc w:val="left"/>
+      <w:pPr>
+        <w:tabs>
+          <w:tab w:val="num" w:pos="4320"/>
+        </w:tabs>
+        <w:ind w:left="4320" w:hanging="360"/>
+      </w:pPr>
+      <w:rPr>
+        <w:rFonts w:ascii="Wingdings" w:hAnsi="Wingdings" w:cs="Wingdings" w:hint="default"/>
+        <w:sz w:val="20"/>
+      </w:rPr>
+    </w:lvl>
+    <w:lvl w:ilvl="6">
+      <w:start w:val="1"/>
+      <w:numFmt w:val="bullet"/>
+      <w:lvlText w:val=""/>
+      <w:lvlJc w:val="left"/>
+      <w:pPr>
+        <w:tabs>
+          <w:tab w:val="num" w:pos="5040"/>
+        </w:tabs>
+        <w:ind w:left="5040" w:hanging="360"/>
+      </w:pPr>
+      <w:rPr>
+        <w:rFonts w:ascii="Wingdings" w:hAnsi="Wingdings" w:cs="Wingdings" w:hint="default"/>
+        <w:sz w:val="20"/>
+      </w:rPr>
+    </w:lvl>
+    <w:lvl w:ilvl="7">
+      <w:start w:val="1"/>
+      <w:numFmt w:val="bullet"/>
+      <w:lvlText w:val=""/>
+      <w:lvlJc w:val="left"/>
+      <w:pPr>
+        <w:tabs>
+          <w:tab w:val="num" w:pos="5760"/>
+        </w:tabs>
+        <w:ind w:left="5760" w:hanging="360"/>
+      </w:pPr>
+      <w:rPr>
+        <w:rFonts w:ascii="Wingdings" w:hAnsi="Wingdings" w:cs="Wingdings" w:hint="default"/>
+        <w:sz w:val="20"/>
+      </w:rPr>
+    </w:lvl>
+    <w:lvl w:ilvl="8">
+      <w:start w:val="1"/>
+      <w:numFmt w:val="bullet"/>
+      <w:lvlText w:val=""/>
+      <w:lvlJc w:val="left"/>
+      <w:pPr>
+        <w:tabs>
+          <w:tab w:val="num" w:pos="6480"/>
+        </w:tabs>
+        <w:ind w:left="6480" w:hanging="360"/>
+      </w:pPr>
+      <w:rPr>
+        <w:rFonts w:ascii="Wingdings" w:hAnsi="Wingdings" w:cs="Wingdings" w:hint="default"/>
+        <w:sz w:val="20"/>
+      </w:rPr>
+    </w:lvl>
+  </w:abstractNum>
+  <w:abstractNum w:abstractNumId="2">
+    <w:lvl w:ilvl="0">
+      <w:start w:val="1"/>
+      <w:numFmt w:val="bullet"/>
+      <w:lvlText w:val=""/>
+      <w:lvlJc w:val="left"/>
+      <w:pPr>
+        <w:tabs>
+          <w:tab w:val="num" w:pos="720"/>
+        </w:tabs>
+        <w:ind w:left="720" w:hanging="360"/>
+      </w:pPr>
+      <w:rPr>
+        <w:rFonts w:ascii="Symbol" w:hAnsi="Symbol" w:cs="Symbol" w:hint="default"/>
+        <w:sz w:val="20"/>
+      </w:rPr>
+    </w:lvl>
+    <w:lvl w:ilvl="1">
+      <w:start w:val="1"/>
+      <w:numFmt w:val="bullet"/>
+      <w:lvlText w:val="o"/>
+      <w:lvlJc w:val="left"/>
+      <w:pPr>
+        <w:tabs>
+          <w:tab w:val="num" w:pos="1440"/>
+        </w:tabs>
+        <w:ind w:left="1440" w:hanging="360"/>
+      </w:pPr>
+      <w:rPr>
+        <w:rFonts w:ascii="Courier New" w:hAnsi="Courier New" w:cs="Courier New" w:hint="default"/>
+        <w:sz w:val="20"/>
+      </w:rPr>
+    </w:lvl>
+    <w:lvl w:ilvl="2">
+      <w:start w:val="1"/>
+      <w:numFmt w:val="bullet"/>
+      <w:lvlText w:val=""/>
+      <w:lvlJc w:val="left"/>
+      <w:pPr>
+        <w:tabs>
+          <w:tab w:val="num" w:pos="2160"/>
+        </w:tabs>
+        <w:ind w:left="2160" w:hanging="360"/>
+      </w:pPr>
+      <w:rPr>
+        <w:rFonts w:ascii="Wingdings" w:hAnsi="Wingdings" w:cs="Wingdings" w:hint="default"/>
+        <w:sz w:val="20"/>
+      </w:rPr>
+    </w:lvl>
+    <w:lvl w:ilvl="3">
+      <w:start w:val="1"/>
+      <w:numFmt w:val="bullet"/>
+      <w:lvlText w:val=""/>
+      <w:lvlJc w:val="left"/>
+      <w:pPr>
+        <w:tabs>
+          <w:tab w:val="num" w:pos="2880"/>
+        </w:tabs>
+        <w:ind w:left="2880" w:hanging="360"/>
+      </w:pPr>
+      <w:rPr>
+        <w:rFonts w:ascii="Wingdings" w:hAnsi="Wingdings" w:cs="Wingdings" w:hint="default"/>
+        <w:sz w:val="20"/>
+      </w:rPr>
+    </w:lvl>
+    <w:lvl w:ilvl="4">
+      <w:start w:val="1"/>
+      <w:numFmt w:val="bullet"/>
+      <w:lvlText w:val=""/>
+      <w:lvlJc w:val="left"/>
+      <w:pPr>
+        <w:tabs>
+          <w:tab w:val="num" w:pos="3600"/>
+        </w:tabs>
+        <w:ind w:left="3600" w:hanging="360"/>
+      </w:pPr>
+      <w:rPr>
+        <w:rFonts w:ascii="Wingdings" w:hAnsi="Wingdings" w:cs="Wingdings" w:hint="default"/>
+        <w:sz w:val="20"/>
+      </w:rPr>
+    </w:lvl>
+    <w:lvl w:ilvl="5">
+      <w:start w:val="1"/>
+      <w:numFmt w:val="bullet"/>
+      <w:lvlText w:val=""/>
+      <w:lvlJc w:val="left"/>
+      <w:pPr>
+        <w:tabs>
+          <w:tab w:val="num" w:pos="4320"/>
+        </w:tabs>
+        <w:ind w:left="4320" w:hanging="360"/>
+      </w:pPr>
+      <w:rPr>
+        <w:rFonts w:ascii="Wingdings" w:hAnsi="Wingdings" w:cs="Wingdings" w:hint="default"/>
+        <w:sz w:val="20"/>
+      </w:rPr>
+    </w:lvl>
+    <w:lvl w:ilvl="6">
+      <w:start w:val="1"/>
+      <w:numFmt w:val="bullet"/>
+      <w:lvlText w:val=""/>
+      <w:lvlJc w:val="left"/>
+      <w:pPr>
+        <w:tabs>
+          <w:tab w:val="num" w:pos="5040"/>
+        </w:tabs>
+        <w:ind w:left="5040" w:hanging="360"/>
+      </w:pPr>
+      <w:rPr>
+        <w:rFonts w:ascii="Wingdings" w:hAnsi="Wingdings" w:cs="Wingdings" w:hint="default"/>
+        <w:sz w:val="20"/>
+      </w:rPr>
+    </w:lvl>
+    <w:lvl w:ilvl="7">
+      <w:start w:val="1"/>
+      <w:numFmt w:val="bullet"/>
+      <w:lvlText w:val=""/>
+      <w:lvlJc w:val="left"/>
+      <w:pPr>
+        <w:tabs>
+          <w:tab w:val="num" w:pos="5760"/>
+        </w:tabs>
+        <w:ind w:left="5760" w:hanging="360"/>
+      </w:pPr>
+      <w:rPr>
+        <w:rFonts w:ascii="Wingdings" w:hAnsi="Wingdings" w:cs="Wingdings" w:hint="default"/>
+        <w:sz w:val="20"/>
+      </w:rPr>
+    </w:lvl>
+    <w:lvl w:ilvl="8">
+      <w:start w:val="1"/>
+      <w:numFmt w:val="bullet"/>
+      <w:lvlText w:val=""/>
+      <w:lvlJc w:val="left"/>
+      <w:pPr>
+        <w:tabs>
+          <w:tab w:val="num" w:pos="6480"/>
+        </w:tabs>
+        <w:ind w:left="6480" w:hanging="360"/>
+      </w:pPr>
+      <w:rPr>
+        <w:rFonts w:ascii="Wingdings" w:hAnsi="Wingdings" w:cs="Wingdings" w:hint="default"/>
+        <w:sz w:val="20"/>
+      </w:rPr>
+    </w:lvl>
+  </w:abstractNum>
+  <w:abstractNum w:abstractNumId="3">
+    <w:lvl w:ilvl="0">
+      <w:start w:val="1"/>
+      <w:numFmt w:val="bullet"/>
+      <w:lvlText w:val=""/>
+      <w:lvlJc w:val="left"/>
+      <w:pPr>
+        <w:tabs>
+          <w:tab w:val="num" w:pos="720"/>
+        </w:tabs>
+        <w:ind w:left="720" w:hanging="360"/>
+      </w:pPr>
+      <w:rPr>
+        <w:rFonts w:ascii="Symbol" w:hAnsi="Symbol" w:cs="Symbol" w:hint="default"/>
+        <w:sz w:val="20"/>
+      </w:rPr>
+    </w:lvl>
+    <w:lvl w:ilvl="1">
+      <w:start w:val="1"/>
+      <w:numFmt w:val="bullet"/>
+      <w:lvlText w:val="o"/>
+      <w:lvlJc w:val="left"/>
+      <w:pPr>
+        <w:tabs>
+          <w:tab w:val="num" w:pos="1440"/>
+        </w:tabs>
+        <w:ind w:left="1440" w:hanging="360"/>
+      </w:pPr>
+      <w:rPr>
+        <w:rFonts w:ascii="Courier New" w:hAnsi="Courier New" w:cs="Courier New" w:hint="default"/>
+        <w:sz w:val="20"/>
+      </w:rPr>
+    </w:lvl>
+    <w:lvl w:ilvl="2">
+      <w:start w:val="1"/>
+      <w:numFmt w:val="bullet"/>
+      <w:lvlText w:val=""/>
+      <w:lvlJc w:val="left"/>
+      <w:pPr>
+        <w:tabs>
+          <w:tab w:val="num" w:pos="2160"/>
+        </w:tabs>
+        <w:ind w:left="2160" w:hanging="360"/>
+      </w:pPr>
+      <w:rPr>
+        <w:rFonts w:ascii="Wingdings" w:hAnsi="Wingdings" w:cs="Wingdings" w:hint="default"/>
+        <w:sz w:val="20"/>
+      </w:rPr>
+    </w:lvl>
+    <w:lvl w:ilvl="3">
+      <w:start w:val="1"/>
+      <w:numFmt w:val="bullet"/>
+      <w:lvlText w:val=""/>
+      <w:lvlJc w:val="left"/>
+      <w:pPr>
+        <w:tabs>
+          <w:tab w:val="num" w:pos="2880"/>
+        </w:tabs>
+        <w:ind w:left="2880" w:hanging="360"/>
+      </w:pPr>
+      <w:rPr>
+        <w:rFonts w:ascii="Wingdings" w:hAnsi="Wingdings" w:cs="Wingdings" w:hint="default"/>
+        <w:sz w:val="20"/>
+      </w:rPr>
+    </w:lvl>
+    <w:lvl w:ilvl="4">
+      <w:start w:val="1"/>
+      <w:numFmt w:val="bullet"/>
+      <w:lvlText w:val=""/>
+      <w:lvlJc w:val="left"/>
+      <w:pPr>
+        <w:tabs>
+          <w:tab w:val="num" w:pos="3600"/>
+        </w:tabs>
+        <w:ind w:left="3600" w:hanging="360"/>
+      </w:pPr>
+      <w:rPr>
+        <w:rFonts w:ascii="Wingdings" w:hAnsi="Wingdings" w:cs="Wingdings" w:hint="default"/>
+        <w:sz w:val="20"/>
+      </w:rPr>
+    </w:lvl>
+    <w:lvl w:ilvl="5">
+      <w:start w:val="1"/>
+      <w:numFmt w:val="bullet"/>
+      <w:lvlText w:val=""/>
+      <w:lvlJc w:val="left"/>
+      <w:pPr>
+        <w:tabs>
+          <w:tab w:val="num" w:pos="4320"/>
+        </w:tabs>
+        <w:ind w:left="4320" w:hanging="360"/>
+      </w:pPr>
+      <w:rPr>
+        <w:rFonts w:ascii="Wingdings" w:hAnsi="Wingdings" w:cs="Wingdings" w:hint="default"/>
+        <w:sz w:val="20"/>
+      </w:rPr>
+    </w:lvl>
+    <w:lvl w:ilvl="6">
+      <w:start w:val="1"/>
+      <w:numFmt w:val="bullet"/>
+      <w:lvlText w:val=""/>
+      <w:lvlJc w:val="left"/>
+      <w:pPr>
+        <w:tabs>
+          <w:tab w:val="num" w:pos="5040"/>
+        </w:tabs>
+        <w:ind w:left="5040" w:hanging="360"/>
+      </w:pPr>
+      <w:rPr>
+        <w:rFonts w:ascii="Wingdings" w:hAnsi="Wingdings" w:cs="Wingdings" w:hint="default"/>
+        <w:sz w:val="20"/>
+      </w:rPr>
+    </w:lvl>
+    <w:lvl w:ilvl="7">
+      <w:start w:val="1"/>
+      <w:numFmt w:val="bullet"/>
+      <w:lvlText w:val=""/>
+      <w:lvlJc w:val="left"/>
+      <w:pPr>
+        <w:tabs>
+          <w:tab w:val="num" w:pos="5760"/>
+        </w:tabs>
+        <w:ind w:left="5760" w:hanging="360"/>
+      </w:pPr>
+      <w:rPr>
+        <w:rFonts w:ascii="Wingdings" w:hAnsi="Wingdings" w:cs="Wingdings" w:hint="default"/>
+        <w:sz w:val="20"/>
+      </w:rPr>
+    </w:lvl>
+    <w:lvl w:ilvl="8">
+      <w:start w:val="1"/>
+      <w:numFmt w:val="bullet"/>
+      <w:lvlText w:val=""/>
+      <w:lvlJc w:val="left"/>
+      <w:pPr>
+        <w:tabs>
+          <w:tab w:val="num" w:pos="6480"/>
+        </w:tabs>
+        <w:ind w:left="6480" w:hanging="360"/>
+      </w:pPr>
+      <w:rPr>
+        <w:rFonts w:ascii="Wingdings" w:hAnsi="Wingdings" w:cs="Wingdings" w:hint="default"/>
+        <w:sz w:val="20"/>
+      </w:rPr>
+    </w:lvl>
+  </w:abstractNum>
+  <w:abstractNum w:abstractNumId="4">
+    <w:lvl w:ilvl="0">
+      <w:start w:val="1"/>
+      <w:numFmt w:val="bullet"/>
+      <w:lvlText w:val=""/>
+      <w:lvlJc w:val="left"/>
+      <w:pPr>
+        <w:tabs>
+          <w:tab w:val="num" w:pos="720"/>
+        </w:tabs>
+        <w:ind w:left="720" w:hanging="360"/>
+      </w:pPr>
+      <w:rPr>
+        <w:rFonts w:ascii="Symbol" w:hAnsi="Symbol" w:cs="Symbol" w:hint="default"/>
+        <w:sz w:val="20"/>
+      </w:rPr>
+    </w:lvl>
+    <w:lvl w:ilvl="1">
+      <w:start w:val="1"/>
+      <w:numFmt w:val="bullet"/>
+      <w:lvlText w:val="o"/>
+      <w:lvlJc w:val="left"/>
+      <w:pPr>
+        <w:tabs>
+          <w:tab w:val="num" w:pos="1440"/>
+        </w:tabs>
+        <w:ind w:left="1440" w:hanging="360"/>
+      </w:pPr>
+      <w:rPr>
+        <w:rFonts w:ascii="Courier New" w:hAnsi="Courier New" w:cs="Courier New" w:hint="default"/>
+        <w:sz w:val="20"/>
+      </w:rPr>
+    </w:lvl>
+    <w:lvl w:ilvl="2">
+      <w:start w:val="1"/>
+      <w:numFmt w:val="bullet"/>
+      <w:lvlText w:val=""/>
+      <w:lvlJc w:val="left"/>
+      <w:pPr>
+        <w:tabs>
+          <w:tab w:val="num" w:pos="2160"/>
+        </w:tabs>
+        <w:ind w:left="2160" w:hanging="360"/>
+      </w:pPr>
+      <w:rPr>
+        <w:rFonts w:ascii="Wingdings" w:hAnsi="Wingdings" w:cs="Wingdings" w:hint="default"/>
+        <w:sz w:val="20"/>
+      </w:rPr>
+    </w:lvl>
+    <w:lvl w:ilvl="3">
+      <w:start w:val="1"/>
+      <w:numFmt w:val="bullet"/>
+      <w:lvlText w:val=""/>
+      <w:lvlJc w:val="left"/>
+      <w:pPr>
+        <w:tabs>
+          <w:tab w:val="num" w:pos="2880"/>
+        </w:tabs>
+        <w:ind w:left="2880" w:hanging="360"/>
+      </w:pPr>
+      <w:rPr>
+        <w:rFonts w:ascii="Wingdings" w:hAnsi="Wingdings" w:cs="Wingdings" w:hint="default"/>
+        <w:sz w:val="20"/>
+      </w:rPr>
+    </w:lvl>
+    <w:lvl w:ilvl="4">
+      <w:start w:val="1"/>
+      <w:numFmt w:val="bullet"/>
+      <w:lvlText w:val=""/>
+      <w:lvlJc w:val="left"/>
+      <w:pPr>
+        <w:tabs>
+          <w:tab w:val="num" w:pos="3600"/>
+        </w:tabs>
+        <w:ind w:left="3600" w:hanging="360"/>
+      </w:pPr>
+      <w:rPr>
+        <w:rFonts w:ascii="Wingdings" w:hAnsi="Wingdings" w:cs="Wingdings" w:hint="default"/>
+        <w:sz w:val="20"/>
+      </w:rPr>
+    </w:lvl>
+    <w:lvl w:ilvl="5">
+      <w:start w:val="1"/>
+      <w:numFmt w:val="bullet"/>
+      <w:lvlText w:val=""/>
+      <w:lvlJc w:val="left"/>
+      <w:pPr>
+        <w:tabs>
+          <w:tab w:val="num" w:pos="4320"/>
+        </w:tabs>
+        <w:ind w:left="4320" w:hanging="360"/>
+      </w:pPr>
+      <w:rPr>
+        <w:rFonts w:ascii="Wingdings" w:hAnsi="Wingdings" w:cs="Wingdings" w:hint="default"/>
+        <w:sz w:val="20"/>
+      </w:rPr>
+    </w:lvl>
+    <w:lvl w:ilvl="6">
+      <w:start w:val="1"/>
+      <w:numFmt w:val="bullet"/>
+      <w:lvlText w:val=""/>
+      <w:lvlJc w:val="left"/>
+      <w:pPr>
+        <w:tabs>
+          <w:tab w:val="num" w:pos="5040"/>
+        </w:tabs>
+        <w:ind w:left="5040" w:hanging="360"/>
+      </w:pPr>
+      <w:rPr>
+        <w:rFonts w:ascii="Wingdings" w:hAnsi="Wingdings" w:cs="Wingdings" w:hint="default"/>
+        <w:sz w:val="20"/>
+      </w:rPr>
+    </w:lvl>
+    <w:lvl w:ilvl="7">
+      <w:start w:val="1"/>
+      <w:numFmt w:val="bullet"/>
+      <w:lvlText w:val=""/>
+      <w:lvlJc w:val="left"/>
+      <w:pPr>
+        <w:tabs>
+          <w:tab w:val="num" w:pos="5760"/>
+        </w:tabs>
+        <w:ind w:left="5760" w:hanging="360"/>
+      </w:pPr>
+      <w:rPr>
+        <w:rFonts w:ascii="Wingdings" w:hAnsi="Wingdings" w:cs="Wingdings" w:hint="default"/>
+        <w:sz w:val="20"/>
+      </w:rPr>
+    </w:lvl>
+    <w:lvl w:ilvl="8">
+      <w:start w:val="1"/>
+      <w:numFmt w:val="bullet"/>
+      <w:lvlText w:val=""/>
+      <w:lvlJc w:val="left"/>
+      <w:pPr>
+        <w:tabs>
+          <w:tab w:val="num" w:pos="6480"/>
+        </w:tabs>
+        <w:ind w:left="6480" w:hanging="360"/>
+      </w:pPr>
+      <w:rPr>
+        <w:rFonts w:ascii="Wingdings" w:hAnsi="Wingdings" w:cs="Wingdings" w:hint="default"/>
+        <w:sz w:val="20"/>
+      </w:rPr>
+    </w:lvl>
+  </w:abstractNum>
+  <w:abstractNum w:abstractNumId="5">
+    <w:lvl w:ilvl="0">
+      <w:start w:val="1"/>
+      <w:numFmt w:val="bullet"/>
+      <w:lvlText w:val=""/>
+      <w:lvlJc w:val="left"/>
+      <w:pPr>
+        <w:tabs>
+          <w:tab w:val="num" w:pos="720"/>
+        </w:tabs>
+        <w:ind w:left="720" w:hanging="360"/>
+      </w:pPr>
+      <w:rPr>
+        <w:rFonts w:ascii="Symbol" w:hAnsi="Symbol" w:cs="Symbol" w:hint="default"/>
+        <w:sz w:val="20"/>
+      </w:rPr>
+    </w:lvl>
+    <w:lvl w:ilvl="1">
+      <w:start w:val="1"/>
+      <w:numFmt w:val="bullet"/>
+      <w:lvlText w:val="o"/>
+      <w:lvlJc w:val="left"/>
+      <w:pPr>
+        <w:tabs>
+          <w:tab w:val="num" w:pos="1440"/>
+        </w:tabs>
+        <w:ind w:left="1440" w:hanging="360"/>
+      </w:pPr>
+      <w:rPr>
+        <w:rFonts w:ascii="Courier New" w:hAnsi="Courier New" w:cs="Courier New" w:hint="default"/>
+        <w:sz w:val="20"/>
+      </w:rPr>
+    </w:lvl>
+    <w:lvl w:ilvl="2">
+      <w:start w:val="1"/>
+      <w:numFmt w:val="bullet"/>
+      <w:lvlText w:val=""/>
+      <w:lvlJc w:val="left"/>
+      <w:pPr>
+        <w:tabs>
+          <w:tab w:val="num" w:pos="2160"/>
+        </w:tabs>
+        <w:ind w:left="2160" w:hanging="360"/>
+      </w:pPr>
+      <w:rPr>
+        <w:rFonts w:ascii="Wingdings" w:hAnsi="Wingdings" w:cs="Wingdings" w:hint="default"/>
+        <w:sz w:val="20"/>
+      </w:rPr>
+    </w:lvl>
+    <w:lvl w:ilvl="3">
+      <w:start w:val="1"/>
+      <w:numFmt w:val="bullet"/>
+      <w:lvlText w:val=""/>
+      <w:lvlJc w:val="left"/>
+      <w:pPr>
+        <w:tabs>
+          <w:tab w:val="num" w:pos="2880"/>
+        </w:tabs>
+        <w:ind w:left="2880" w:hanging="360"/>
+      </w:pPr>
+      <w:rPr>
+        <w:rFonts w:ascii="Wingdings" w:hAnsi="Wingdings" w:cs="Wingdings" w:hint="default"/>
+        <w:sz w:val="20"/>
+      </w:rPr>
+    </w:lvl>
+    <w:lvl w:ilvl="4">
+      <w:start w:val="1"/>
+      <w:numFmt w:val="bullet"/>
+      <w:lvlText w:val=""/>
+      <w:lvlJc w:val="left"/>
+      <w:pPr>
+        <w:tabs>
+          <w:tab w:val="num" w:pos="3600"/>
+        </w:tabs>
+        <w:ind w:left="3600" w:hanging="360"/>
+      </w:pPr>
+      <w:rPr>
+        <w:rFonts w:ascii="Wingdings" w:hAnsi="Wingdings" w:cs="Wingdings" w:hint="default"/>
+        <w:sz w:val="20"/>
+      </w:rPr>
+    </w:lvl>
+    <w:lvl w:ilvl="5">
+      <w:start w:val="1"/>
+      <w:numFmt w:val="bullet"/>
+      <w:lvlText w:val=""/>
+      <w:lvlJc w:val="left"/>
+      <w:pPr>
+        <w:tabs>
+          <w:tab w:val="num" w:pos="4320"/>
+        </w:tabs>
+        <w:ind w:left="4320" w:hanging="360"/>
+      </w:pPr>
+      <w:rPr>
+        <w:rFonts w:ascii="Wingdings" w:hAnsi="Wingdings" w:cs="Wingdings" w:hint="default"/>
+        <w:sz w:val="20"/>
+      </w:rPr>
+    </w:lvl>
+    <w:lvl w:ilvl="6">
+      <w:start w:val="1"/>
+      <w:numFmt w:val="bullet"/>
+      <w:lvlText w:val=""/>
+      <w:lvlJc w:val="left"/>
+      <w:pPr>
+        <w:tabs>
+          <w:tab w:val="num" w:pos="5040"/>
+        </w:tabs>
+        <w:ind w:left="5040" w:hanging="360"/>
+      </w:pPr>
+      <w:rPr>
+        <w:rFonts w:ascii="Wingdings" w:hAnsi="Wingdings" w:cs="Wingdings" w:hint="default"/>
+        <w:sz w:val="20"/>
+      </w:rPr>
+    </w:lvl>
+    <w:lvl w:ilvl="7">
+      <w:start w:val="1"/>
+      <w:numFmt w:val="bullet"/>
+      <w:lvlText w:val=""/>
+      <w:lvlJc w:val="left"/>
+      <w:pPr>
+        <w:tabs>
+          <w:tab w:val="num" w:pos="5760"/>
+        </w:tabs>
+        <w:ind w:left="5760" w:hanging="360"/>
+      </w:pPr>
+      <w:rPr>
+        <w:rFonts w:ascii="Wingdings" w:hAnsi="Wingdings" w:cs="Wingdings" w:hint="default"/>
+        <w:sz w:val="20"/>
+      </w:rPr>
+    </w:lvl>
+    <w:lvl w:ilvl="8">
+      <w:start w:val="1"/>
+      <w:numFmt w:val="bullet"/>
+      <w:lvlText w:val=""/>
+      <w:lvlJc w:val="left"/>
+      <w:pPr>
+        <w:tabs>
+          <w:tab w:val="num" w:pos="6480"/>
+        </w:tabs>
+        <w:ind w:left="6480" w:hanging="360"/>
+      </w:pPr>
+      <w:rPr>
+        <w:rFonts w:ascii="Wingdings" w:hAnsi="Wingdings" w:cs="Wingdings" w:hint="default"/>
+        <w:sz w:val="20"/>
+      </w:rPr>
+    </w:lvl>
+  </w:abstractNum>
+  <w:abstractNum w:abstractNumId="6">
+    <w:lvl w:ilvl="0">
+      <w:start w:val="1"/>
+      <w:numFmt w:val="bullet"/>
+      <w:lvlText w:val=""/>
+      <w:lvlJc w:val="left"/>
+      <w:pPr>
+        <w:tabs>
+          <w:tab w:val="num" w:pos="720"/>
+        </w:tabs>
+        <w:ind w:left="720" w:hanging="360"/>
+      </w:pPr>
+      <w:rPr>
+        <w:rFonts w:ascii="Symbol" w:hAnsi="Symbol" w:cs="Symbol" w:hint="default"/>
+        <w:sz w:val="20"/>
+      </w:rPr>
+    </w:lvl>
+    <w:lvl w:ilvl="1">
+      <w:start w:val="1"/>
+      <w:numFmt w:val="bullet"/>
+      <w:lvlText w:val="o"/>
+      <w:lvlJc w:val="left"/>
+      <w:pPr>
+        <w:tabs>
+          <w:tab w:val="num" w:pos="1440"/>
+        </w:tabs>
+        <w:ind w:left="1440" w:hanging="360"/>
+      </w:pPr>
+      <w:rPr>
+        <w:rFonts w:ascii="Courier New" w:hAnsi="Courier New" w:cs="Courier New" w:hint="default"/>
+        <w:sz w:val="20"/>
+      </w:rPr>
+    </w:lvl>
+    <w:lvl w:ilvl="2">
+      <w:start w:val="1"/>
+      <w:numFmt w:val="bullet"/>
+      <w:lvlText w:val=""/>
+      <w:lvlJc w:val="left"/>
+      <w:pPr>
+        <w:tabs>
+          <w:tab w:val="num" w:pos="2160"/>
+        </w:tabs>
+        <w:ind w:left="2160" w:hanging="360"/>
+      </w:pPr>
+      <w:rPr>
+        <w:rFonts w:ascii="Wingdings" w:hAnsi="Wingdings" w:cs="Wingdings" w:hint="default"/>
+        <w:sz w:val="20"/>
+      </w:rPr>
+    </w:lvl>
+    <w:lvl w:ilvl="3">
+      <w:start w:val="1"/>
+      <w:numFmt w:val="bullet"/>
+      <w:lvlText w:val=""/>
+      <w:lvlJc w:val="left"/>
+      <w:pPr>
+        <w:tabs>
+          <w:tab w:val="num" w:pos="2880"/>
+        </w:tabs>
+        <w:ind w:left="2880" w:hanging="360"/>
+      </w:pPr>
+      <w:rPr>
+        <w:rFonts w:ascii="Wingdings" w:hAnsi="Wingdings" w:cs="Wingdings" w:hint="default"/>
+        <w:sz w:val="20"/>
+      </w:rPr>
+    </w:lvl>
+    <w:lvl w:ilvl="4">
+      <w:start w:val="1"/>
+      <w:numFmt w:val="bullet"/>
+      <w:lvlText w:val=""/>
+      <w:lvlJc w:val="left"/>
+      <w:pPr>
+        <w:tabs>
+          <w:tab w:val="num" w:pos="3600"/>
+        </w:tabs>
+        <w:ind w:left="3600" w:hanging="360"/>
+      </w:pPr>
+      <w:rPr>
+        <w:rFonts w:ascii="Wingdings" w:hAnsi="Wingdings" w:cs="Wingdings" w:hint="default"/>
+        <w:sz w:val="20"/>
+      </w:rPr>
+    </w:lvl>
+    <w:lvl w:ilvl="5">
+      <w:start w:val="1"/>
+      <w:numFmt w:val="bullet"/>
+      <w:lvlText w:val=""/>
+      <w:lvlJc w:val="left"/>
+      <w:pPr>
+        <w:tabs>
+          <w:tab w:val="num" w:pos="4320"/>
+        </w:tabs>
+        <w:ind w:left="4320" w:hanging="360"/>
+      </w:pPr>
+      <w:rPr>
+        <w:rFonts w:ascii="Wingdings" w:hAnsi="Wingdings" w:cs="Wingdings" w:hint="default"/>
+        <w:sz w:val="20"/>
+      </w:rPr>
+    </w:lvl>
+    <w:lvl w:ilvl="6">
+      <w:start w:val="1"/>
+      <w:numFmt w:val="bullet"/>
+      <w:lvlText w:val=""/>
+      <w:lvlJc w:val="left"/>
+      <w:pPr>
+        <w:tabs>
+          <w:tab w:val="num" w:pos="5040"/>
+        </w:tabs>
+        <w:ind w:left="5040" w:hanging="360"/>
+      </w:pPr>
+      <w:rPr>
+        <w:rFonts w:ascii="Wingdings" w:hAnsi="Wingdings" w:cs="Wingdings" w:hint="default"/>
+        <w:sz w:val="20"/>
+      </w:rPr>
+    </w:lvl>
+    <w:lvl w:ilvl="7">
+      <w:start w:val="1"/>
+      <w:numFmt w:val="bullet"/>
+      <w:lvlText w:val=""/>
+      <w:lvlJc w:val="left"/>
+      <w:pPr>
+        <w:tabs>
+          <w:tab w:val="num" w:pos="5760"/>
+        </w:tabs>
+        <w:ind w:left="5760" w:hanging="360"/>
+      </w:pPr>
+      <w:rPr>
+        <w:rFonts w:ascii="Wingdings" w:hAnsi="Wingdings" w:cs="Wingdings" w:hint="default"/>
+        <w:sz w:val="20"/>
+      </w:rPr>
+    </w:lvl>
+    <w:lvl w:ilvl="8">
+      <w:start w:val="1"/>
+      <w:numFmt w:val="bullet"/>
+      <w:lvlText w:val=""/>
+      <w:lvlJc w:val="left"/>
+      <w:pPr>
+        <w:tabs>
+          <w:tab w:val="num" w:pos="6480"/>
+        </w:tabs>
+        <w:ind w:left="6480" w:hanging="360"/>
+      </w:pPr>
+      <w:rPr>
+        <w:rFonts w:ascii="Wingdings" w:hAnsi="Wingdings" w:cs="Wingdings" w:hint="default"/>
+        <w:sz w:val="20"/>
+      </w:rPr>
+    </w:lvl>
+  </w:abstractNum>
+  <w:abstractNum w:abstractNumId="7">
+    <w:lvl w:ilvl="0">
+      <w:start w:val="1"/>
+      <w:numFmt w:val="bullet"/>
+      <w:lvlText w:val=""/>
+      <w:lvlJc w:val="left"/>
+      <w:pPr>
+        <w:tabs>
+          <w:tab w:val="num" w:pos="720"/>
+        </w:tabs>
+        <w:ind w:left="720" w:hanging="360"/>
+      </w:pPr>
+      <w:rPr>
+        <w:rFonts w:ascii="Symbol" w:hAnsi="Symbol" w:cs="Symbol" w:hint="default"/>
+        <w:sz w:val="20"/>
+      </w:rPr>
+    </w:lvl>
+    <w:lvl w:ilvl="1">
+      <w:start w:val="1"/>
+      <w:numFmt w:val="bullet"/>
+      <w:lvlText w:val="o"/>
+      <w:lvlJc w:val="left"/>
+      <w:pPr>
+        <w:tabs>
+          <w:tab w:val="num" w:pos="1440"/>
+        </w:tabs>
+        <w:ind w:left="1440" w:hanging="360"/>
+      </w:pPr>
+      <w:rPr>
+        <w:rFonts w:ascii="Courier New" w:hAnsi="Courier New" w:cs="Courier New" w:hint="default"/>
+        <w:sz w:val="20"/>
+      </w:rPr>
+    </w:lvl>
+    <w:lvl w:ilvl="2">
+      <w:start w:val="1"/>
+      <w:numFmt w:val="bullet"/>
+      <w:lvlText w:val=""/>
+      <w:lvlJc w:val="left"/>
+      <w:pPr>
+        <w:tabs>
+          <w:tab w:val="num" w:pos="2160"/>
+        </w:tabs>
+        <w:ind w:left="2160" w:hanging="360"/>
+      </w:pPr>
+      <w:rPr>
+        <w:rFonts w:ascii="Wingdings" w:hAnsi="Wingdings" w:cs="Wingdings" w:hint="default"/>
+        <w:sz w:val="20"/>
+      </w:rPr>
+    </w:lvl>
+    <w:lvl w:ilvl="3">
+      <w:start w:val="1"/>
+      <w:numFmt w:val="bullet"/>
+      <w:lvlText w:val=""/>
+      <w:lvlJc w:val="left"/>
+      <w:pPr>
+        <w:tabs>
+          <w:tab w:val="num" w:pos="2880"/>
+        </w:tabs>
+        <w:ind w:left="2880" w:hanging="360"/>
+      </w:pPr>
+      <w:rPr>
+        <w:rFonts w:ascii="Wingdings" w:hAnsi="Wingdings" w:cs="Wingdings" w:hint="default"/>
+        <w:sz w:val="20"/>
+      </w:rPr>
+    </w:lvl>
+    <w:lvl w:ilvl="4">
+      <w:start w:val="1"/>
+      <w:numFmt w:val="bullet"/>
+      <w:lvlText w:val=""/>
+      <w:lvlJc w:val="left"/>
+      <w:pPr>
+        <w:tabs>
+          <w:tab w:val="num" w:pos="3600"/>
+        </w:tabs>
+        <w:ind w:left="3600" w:hanging="360"/>
+      </w:pPr>
+      <w:rPr>
+        <w:rFonts w:ascii="Wingdings" w:hAnsi="Wingdings" w:cs="Wingdings" w:hint="default"/>
+        <w:sz w:val="20"/>
+      </w:rPr>
+    </w:lvl>
+    <w:lvl w:ilvl="5">
+      <w:start w:val="1"/>
+      <w:numFmt w:val="bullet"/>
+      <w:lvlText w:val=""/>
+      <w:lvlJc w:val="left"/>
+      <w:pPr>
+        <w:tabs>
+          <w:tab w:val="num" w:pos="4320"/>
+        </w:tabs>
+        <w:ind w:left="4320" w:hanging="360"/>
+      </w:pPr>
+      <w:rPr>
+        <w:rFonts w:ascii="Wingdings" w:hAnsi="Wingdings" w:cs="Wingdings" w:hint="default"/>
+        <w:sz w:val="20"/>
+      </w:rPr>
+    </w:lvl>
+    <w:lvl w:ilvl="6">
+      <w:start w:val="1"/>
+      <w:numFmt w:val="bullet"/>
+      <w:lvlText w:val=""/>
+      <w:lvlJc w:val="left"/>
+      <w:pPr>
+        <w:tabs>
+          <w:tab w:val="num" w:pos="5040"/>
+        </w:tabs>
+        <w:ind w:left="5040" w:hanging="360"/>
+      </w:pPr>
+      <w:rPr>
+        <w:rFonts w:ascii="Wingdings" w:hAnsi="Wingdings" w:cs="Wingdings" w:hint="default"/>
+        <w:sz w:val="20"/>
+      </w:rPr>
+    </w:lvl>
+    <w:lvl w:ilvl="7">
+      <w:start w:val="1"/>
+      <w:numFmt w:val="bullet"/>
+      <w:lvlText w:val=""/>
+      <w:lvlJc w:val="left"/>
+      <w:pPr>
+        <w:tabs>
+          <w:tab w:val="num" w:pos="5760"/>
+        </w:tabs>
+        <w:ind w:left="5760" w:hanging="360"/>
+      </w:pPr>
+      <w:rPr>
+        <w:rFonts w:ascii="Wingdings" w:hAnsi="Wingdings" w:cs="Wingdings" w:hint="default"/>
+        <w:sz w:val="20"/>
+      </w:rPr>
+    </w:lvl>
+    <w:lvl w:ilvl="8">
+      <w:start w:val="1"/>
+      <w:numFmt w:val="bullet"/>
+      <w:lvlText w:val=""/>
+      <w:lvlJc w:val="left"/>
+      <w:pPr>
+        <w:tabs>
+          <w:tab w:val="num" w:pos="6480"/>
+        </w:tabs>
+        <w:ind w:left="6480" w:hanging="360"/>
+      </w:pPr>
+      <w:rPr>
+        <w:rFonts w:ascii="Wingdings" w:hAnsi="Wingdings" w:cs="Wingdings" w:hint="default"/>
+        <w:sz w:val="20"/>
+      </w:rPr>
+    </w:lvl>
+  </w:abstractNum>
+  <w:abstractNum w:abstractNumId="8">
+    <w:lvl w:ilvl="0">
+      <w:start w:val="1"/>
       <w:numFmt w:val="decimal"/>
       <w:lvlText w:val="%1."/>
       <w:lvlJc w:val="left"/>
@@ -7684,1028 +8595,6 @@
       <w:rPr/>
     </w:lvl>
   </w:abstractNum>
-  <w:abstractNum w:abstractNumId="2">
-    <w:lvl w:ilvl="0">
-      <w:start w:val="1"/>
-      <w:numFmt w:val="bullet"/>
-      <w:lvlText w:val=""/>
-      <w:lvlJc w:val="left"/>
-      <w:pPr>
-        <w:tabs>
-          <w:tab w:val="num" w:pos="720"/>
-        </w:tabs>
-        <w:ind w:left="720" w:hanging="360"/>
-      </w:pPr>
-      <w:rPr>
-        <w:rFonts w:ascii="Symbol" w:hAnsi="Symbol" w:cs="Symbol" w:hint="default"/>
-        <w:sz w:val="20"/>
-      </w:rPr>
-    </w:lvl>
-    <w:lvl w:ilvl="1">
-      <w:start w:val="1"/>
-      <w:numFmt w:val="bullet"/>
-      <w:lvlText w:val="o"/>
-      <w:lvlJc w:val="left"/>
-      <w:pPr>
-        <w:tabs>
-          <w:tab w:val="num" w:pos="1440"/>
-        </w:tabs>
-        <w:ind w:left="1440" w:hanging="360"/>
-      </w:pPr>
-      <w:rPr>
-        <w:rFonts w:ascii="Courier New" w:hAnsi="Courier New" w:cs="Courier New" w:hint="default"/>
-        <w:sz w:val="20"/>
-      </w:rPr>
-    </w:lvl>
-    <w:lvl w:ilvl="2">
-      <w:start w:val="1"/>
-      <w:numFmt w:val="bullet"/>
-      <w:lvlText w:val=""/>
-      <w:lvlJc w:val="left"/>
-      <w:pPr>
-        <w:tabs>
-          <w:tab w:val="num" w:pos="2160"/>
-        </w:tabs>
-        <w:ind w:left="2160" w:hanging="360"/>
-      </w:pPr>
-      <w:rPr>
-        <w:rFonts w:ascii="Wingdings" w:hAnsi="Wingdings" w:cs="Wingdings" w:hint="default"/>
-        <w:sz w:val="20"/>
-      </w:rPr>
-    </w:lvl>
-    <w:lvl w:ilvl="3">
-      <w:start w:val="1"/>
-      <w:numFmt w:val="bullet"/>
-      <w:lvlText w:val=""/>
-      <w:lvlJc w:val="left"/>
-      <w:pPr>
-        <w:tabs>
-          <w:tab w:val="num" w:pos="2880"/>
-        </w:tabs>
-        <w:ind w:left="2880" w:hanging="360"/>
-      </w:pPr>
-      <w:rPr>
-        <w:rFonts w:ascii="Wingdings" w:hAnsi="Wingdings" w:cs="Wingdings" w:hint="default"/>
-        <w:sz w:val="20"/>
-      </w:rPr>
-    </w:lvl>
-    <w:lvl w:ilvl="4">
-      <w:start w:val="1"/>
-      <w:numFmt w:val="bullet"/>
-      <w:lvlText w:val=""/>
-      <w:lvlJc w:val="left"/>
-      <w:pPr>
-        <w:tabs>
-          <w:tab w:val="num" w:pos="3600"/>
-        </w:tabs>
-        <w:ind w:left="3600" w:hanging="360"/>
-      </w:pPr>
-      <w:rPr>
-        <w:rFonts w:ascii="Wingdings" w:hAnsi="Wingdings" w:cs="Wingdings" w:hint="default"/>
-        <w:sz w:val="20"/>
-      </w:rPr>
-    </w:lvl>
-    <w:lvl w:ilvl="5">
-      <w:start w:val="1"/>
-      <w:numFmt w:val="bullet"/>
-      <w:lvlText w:val=""/>
-      <w:lvlJc w:val="left"/>
-      <w:pPr>
-        <w:tabs>
-          <w:tab w:val="num" w:pos="4320"/>
-        </w:tabs>
-        <w:ind w:left="4320" w:hanging="360"/>
-      </w:pPr>
-      <w:rPr>
-        <w:rFonts w:ascii="Wingdings" w:hAnsi="Wingdings" w:cs="Wingdings" w:hint="default"/>
-        <w:sz w:val="20"/>
-      </w:rPr>
-    </w:lvl>
-    <w:lvl w:ilvl="6">
-      <w:start w:val="1"/>
-      <w:numFmt w:val="bullet"/>
-      <w:lvlText w:val=""/>
-      <w:lvlJc w:val="left"/>
-      <w:pPr>
-        <w:tabs>
-          <w:tab w:val="num" w:pos="5040"/>
-        </w:tabs>
-        <w:ind w:left="5040" w:hanging="360"/>
-      </w:pPr>
-      <w:rPr>
-        <w:rFonts w:ascii="Wingdings" w:hAnsi="Wingdings" w:cs="Wingdings" w:hint="default"/>
-        <w:sz w:val="20"/>
-      </w:rPr>
-    </w:lvl>
-    <w:lvl w:ilvl="7">
-      <w:start w:val="1"/>
-      <w:numFmt w:val="bullet"/>
-      <w:lvlText w:val=""/>
-      <w:lvlJc w:val="left"/>
-      <w:pPr>
-        <w:tabs>
-          <w:tab w:val="num" w:pos="5760"/>
-        </w:tabs>
-        <w:ind w:left="5760" w:hanging="360"/>
-      </w:pPr>
-      <w:rPr>
-        <w:rFonts w:ascii="Wingdings" w:hAnsi="Wingdings" w:cs="Wingdings" w:hint="default"/>
-        <w:sz w:val="20"/>
-      </w:rPr>
-    </w:lvl>
-    <w:lvl w:ilvl="8">
-      <w:start w:val="1"/>
-      <w:numFmt w:val="bullet"/>
-      <w:lvlText w:val=""/>
-      <w:lvlJc w:val="left"/>
-      <w:pPr>
-        <w:tabs>
-          <w:tab w:val="num" w:pos="6480"/>
-        </w:tabs>
-        <w:ind w:left="6480" w:hanging="360"/>
-      </w:pPr>
-      <w:rPr>
-        <w:rFonts w:ascii="Wingdings" w:hAnsi="Wingdings" w:cs="Wingdings" w:hint="default"/>
-        <w:sz w:val="20"/>
-      </w:rPr>
-    </w:lvl>
-  </w:abstractNum>
-  <w:abstractNum w:abstractNumId="3">
-    <w:lvl w:ilvl="0">
-      <w:start w:val="1"/>
-      <w:numFmt w:val="bullet"/>
-      <w:lvlText w:val=""/>
-      <w:lvlJc w:val="left"/>
-      <w:pPr>
-        <w:tabs>
-          <w:tab w:val="num" w:pos="720"/>
-        </w:tabs>
-        <w:ind w:left="720" w:hanging="360"/>
-      </w:pPr>
-      <w:rPr>
-        <w:rFonts w:ascii="Symbol" w:hAnsi="Symbol" w:cs="Symbol" w:hint="default"/>
-        <w:sz w:val="20"/>
-      </w:rPr>
-    </w:lvl>
-    <w:lvl w:ilvl="1">
-      <w:start w:val="1"/>
-      <w:numFmt w:val="bullet"/>
-      <w:lvlText w:val="o"/>
-      <w:lvlJc w:val="left"/>
-      <w:pPr>
-        <w:tabs>
-          <w:tab w:val="num" w:pos="1440"/>
-        </w:tabs>
-        <w:ind w:left="1440" w:hanging="360"/>
-      </w:pPr>
-      <w:rPr>
-        <w:rFonts w:ascii="Courier New" w:hAnsi="Courier New" w:cs="Courier New" w:hint="default"/>
-        <w:sz w:val="20"/>
-      </w:rPr>
-    </w:lvl>
-    <w:lvl w:ilvl="2">
-      <w:start w:val="1"/>
-      <w:numFmt w:val="bullet"/>
-      <w:lvlText w:val=""/>
-      <w:lvlJc w:val="left"/>
-      <w:pPr>
-        <w:tabs>
-          <w:tab w:val="num" w:pos="2160"/>
-        </w:tabs>
-        <w:ind w:left="2160" w:hanging="360"/>
-      </w:pPr>
-      <w:rPr>
-        <w:rFonts w:ascii="Wingdings" w:hAnsi="Wingdings" w:cs="Wingdings" w:hint="default"/>
-        <w:sz w:val="20"/>
-      </w:rPr>
-    </w:lvl>
-    <w:lvl w:ilvl="3">
-      <w:start w:val="1"/>
-      <w:numFmt w:val="bullet"/>
-      <w:lvlText w:val=""/>
-      <w:lvlJc w:val="left"/>
-      <w:pPr>
-        <w:tabs>
-          <w:tab w:val="num" w:pos="2880"/>
-        </w:tabs>
-        <w:ind w:left="2880" w:hanging="360"/>
-      </w:pPr>
-      <w:rPr>
-        <w:rFonts w:ascii="Wingdings" w:hAnsi="Wingdings" w:cs="Wingdings" w:hint="default"/>
-        <w:sz w:val="20"/>
-      </w:rPr>
-    </w:lvl>
-    <w:lvl w:ilvl="4">
-      <w:start w:val="1"/>
-      <w:numFmt w:val="bullet"/>
-      <w:lvlText w:val=""/>
-      <w:lvlJc w:val="left"/>
-      <w:pPr>
-        <w:tabs>
-          <w:tab w:val="num" w:pos="3600"/>
-        </w:tabs>
-        <w:ind w:left="3600" w:hanging="360"/>
-      </w:pPr>
-      <w:rPr>
-        <w:rFonts w:ascii="Wingdings" w:hAnsi="Wingdings" w:cs="Wingdings" w:hint="default"/>
-        <w:sz w:val="20"/>
-      </w:rPr>
-    </w:lvl>
-    <w:lvl w:ilvl="5">
-      <w:start w:val="1"/>
-      <w:numFmt w:val="bullet"/>
-      <w:lvlText w:val=""/>
-      <w:lvlJc w:val="left"/>
-      <w:pPr>
-        <w:tabs>
-          <w:tab w:val="num" w:pos="4320"/>
-        </w:tabs>
-        <w:ind w:left="4320" w:hanging="360"/>
-      </w:pPr>
-      <w:rPr>
-        <w:rFonts w:ascii="Wingdings" w:hAnsi="Wingdings" w:cs="Wingdings" w:hint="default"/>
-        <w:sz w:val="20"/>
-      </w:rPr>
-    </w:lvl>
-    <w:lvl w:ilvl="6">
-      <w:start w:val="1"/>
-      <w:numFmt w:val="bullet"/>
-      <w:lvlText w:val=""/>
-      <w:lvlJc w:val="left"/>
-      <w:pPr>
-        <w:tabs>
-          <w:tab w:val="num" w:pos="5040"/>
-        </w:tabs>
-        <w:ind w:left="5040" w:hanging="360"/>
-      </w:pPr>
-      <w:rPr>
-        <w:rFonts w:ascii="Wingdings" w:hAnsi="Wingdings" w:cs="Wingdings" w:hint="default"/>
-        <w:sz w:val="20"/>
-      </w:rPr>
-    </w:lvl>
-    <w:lvl w:ilvl="7">
-      <w:start w:val="1"/>
-      <w:numFmt w:val="bullet"/>
-      <w:lvlText w:val=""/>
-      <w:lvlJc w:val="left"/>
-      <w:pPr>
-        <w:tabs>
-          <w:tab w:val="num" w:pos="5760"/>
-        </w:tabs>
-        <w:ind w:left="5760" w:hanging="360"/>
-      </w:pPr>
-      <w:rPr>
-        <w:rFonts w:ascii="Wingdings" w:hAnsi="Wingdings" w:cs="Wingdings" w:hint="default"/>
-        <w:sz w:val="20"/>
-      </w:rPr>
-    </w:lvl>
-    <w:lvl w:ilvl="8">
-      <w:start w:val="1"/>
-      <w:numFmt w:val="bullet"/>
-      <w:lvlText w:val=""/>
-      <w:lvlJc w:val="left"/>
-      <w:pPr>
-        <w:tabs>
-          <w:tab w:val="num" w:pos="6480"/>
-        </w:tabs>
-        <w:ind w:left="6480" w:hanging="360"/>
-      </w:pPr>
-      <w:rPr>
-        <w:rFonts w:ascii="Wingdings" w:hAnsi="Wingdings" w:cs="Wingdings" w:hint="default"/>
-        <w:sz w:val="20"/>
-      </w:rPr>
-    </w:lvl>
-  </w:abstractNum>
-  <w:abstractNum w:abstractNumId="4">
-    <w:lvl w:ilvl="0">
-      <w:start w:val="1"/>
-      <w:numFmt w:val="bullet"/>
-      <w:lvlText w:val=""/>
-      <w:lvlJc w:val="left"/>
-      <w:pPr>
-        <w:tabs>
-          <w:tab w:val="num" w:pos="720"/>
-        </w:tabs>
-        <w:ind w:left="720" w:hanging="360"/>
-      </w:pPr>
-      <w:rPr>
-        <w:rFonts w:ascii="Symbol" w:hAnsi="Symbol" w:cs="Symbol" w:hint="default"/>
-        <w:sz w:val="20"/>
-      </w:rPr>
-    </w:lvl>
-    <w:lvl w:ilvl="1">
-      <w:start w:val="1"/>
-      <w:numFmt w:val="bullet"/>
-      <w:lvlText w:val="o"/>
-      <w:lvlJc w:val="left"/>
-      <w:pPr>
-        <w:tabs>
-          <w:tab w:val="num" w:pos="1440"/>
-        </w:tabs>
-        <w:ind w:left="1440" w:hanging="360"/>
-      </w:pPr>
-      <w:rPr>
-        <w:rFonts w:ascii="Courier New" w:hAnsi="Courier New" w:cs="Courier New" w:hint="default"/>
-        <w:sz w:val="20"/>
-      </w:rPr>
-    </w:lvl>
-    <w:lvl w:ilvl="2">
-      <w:start w:val="1"/>
-      <w:numFmt w:val="bullet"/>
-      <w:lvlText w:val=""/>
-      <w:lvlJc w:val="left"/>
-      <w:pPr>
-        <w:tabs>
-          <w:tab w:val="num" w:pos="2160"/>
-        </w:tabs>
-        <w:ind w:left="2160" w:hanging="360"/>
-      </w:pPr>
-      <w:rPr>
-        <w:rFonts w:ascii="Wingdings" w:hAnsi="Wingdings" w:cs="Wingdings" w:hint="default"/>
-        <w:sz w:val="20"/>
-      </w:rPr>
-    </w:lvl>
-    <w:lvl w:ilvl="3">
-      <w:start w:val="1"/>
-      <w:numFmt w:val="bullet"/>
-      <w:lvlText w:val=""/>
-      <w:lvlJc w:val="left"/>
-      <w:pPr>
-        <w:tabs>
-          <w:tab w:val="num" w:pos="2880"/>
-        </w:tabs>
-        <w:ind w:left="2880" w:hanging="360"/>
-      </w:pPr>
-      <w:rPr>
-        <w:rFonts w:ascii="Wingdings" w:hAnsi="Wingdings" w:cs="Wingdings" w:hint="default"/>
-        <w:sz w:val="20"/>
-      </w:rPr>
-    </w:lvl>
-    <w:lvl w:ilvl="4">
-      <w:start w:val="1"/>
-      <w:numFmt w:val="bullet"/>
-      <w:lvlText w:val=""/>
-      <w:lvlJc w:val="left"/>
-      <w:pPr>
-        <w:tabs>
-          <w:tab w:val="num" w:pos="3600"/>
-        </w:tabs>
-        <w:ind w:left="3600" w:hanging="360"/>
-      </w:pPr>
-      <w:rPr>
-        <w:rFonts w:ascii="Wingdings" w:hAnsi="Wingdings" w:cs="Wingdings" w:hint="default"/>
-        <w:sz w:val="20"/>
-      </w:rPr>
-    </w:lvl>
-    <w:lvl w:ilvl="5">
-      <w:start w:val="1"/>
-      <w:numFmt w:val="bullet"/>
-      <w:lvlText w:val=""/>
-      <w:lvlJc w:val="left"/>
-      <w:pPr>
-        <w:tabs>
-          <w:tab w:val="num" w:pos="4320"/>
-        </w:tabs>
-        <w:ind w:left="4320" w:hanging="360"/>
-      </w:pPr>
-      <w:rPr>
-        <w:rFonts w:ascii="Wingdings" w:hAnsi="Wingdings" w:cs="Wingdings" w:hint="default"/>
-        <w:sz w:val="20"/>
-      </w:rPr>
-    </w:lvl>
-    <w:lvl w:ilvl="6">
-      <w:start w:val="1"/>
-      <w:numFmt w:val="bullet"/>
-      <w:lvlText w:val=""/>
-      <w:lvlJc w:val="left"/>
-      <w:pPr>
-        <w:tabs>
-          <w:tab w:val="num" w:pos="5040"/>
-        </w:tabs>
-        <w:ind w:left="5040" w:hanging="360"/>
-      </w:pPr>
-      <w:rPr>
-        <w:rFonts w:ascii="Wingdings" w:hAnsi="Wingdings" w:cs="Wingdings" w:hint="default"/>
-        <w:sz w:val="20"/>
-      </w:rPr>
-    </w:lvl>
-    <w:lvl w:ilvl="7">
-      <w:start w:val="1"/>
-      <w:numFmt w:val="bullet"/>
-      <w:lvlText w:val=""/>
-      <w:lvlJc w:val="left"/>
-      <w:pPr>
-        <w:tabs>
-          <w:tab w:val="num" w:pos="5760"/>
-        </w:tabs>
-        <w:ind w:left="5760" w:hanging="360"/>
-      </w:pPr>
-      <w:rPr>
-        <w:rFonts w:ascii="Wingdings" w:hAnsi="Wingdings" w:cs="Wingdings" w:hint="default"/>
-        <w:sz w:val="20"/>
-      </w:rPr>
-    </w:lvl>
-    <w:lvl w:ilvl="8">
-      <w:start w:val="1"/>
-      <w:numFmt w:val="bullet"/>
-      <w:lvlText w:val=""/>
-      <w:lvlJc w:val="left"/>
-      <w:pPr>
-        <w:tabs>
-          <w:tab w:val="num" w:pos="6480"/>
-        </w:tabs>
-        <w:ind w:left="6480" w:hanging="360"/>
-      </w:pPr>
-      <w:rPr>
-        <w:rFonts w:ascii="Wingdings" w:hAnsi="Wingdings" w:cs="Wingdings" w:hint="default"/>
-        <w:sz w:val="20"/>
-      </w:rPr>
-    </w:lvl>
-  </w:abstractNum>
-  <w:abstractNum w:abstractNumId="5">
-    <w:lvl w:ilvl="0">
-      <w:start w:val="1"/>
-      <w:numFmt w:val="bullet"/>
-      <w:lvlText w:val=""/>
-      <w:lvlJc w:val="left"/>
-      <w:pPr>
-        <w:tabs>
-          <w:tab w:val="num" w:pos="720"/>
-        </w:tabs>
-        <w:ind w:left="720" w:hanging="360"/>
-      </w:pPr>
-      <w:rPr>
-        <w:rFonts w:ascii="Symbol" w:hAnsi="Symbol" w:cs="Symbol" w:hint="default"/>
-        <w:sz w:val="20"/>
-      </w:rPr>
-    </w:lvl>
-    <w:lvl w:ilvl="1">
-      <w:start w:val="1"/>
-      <w:numFmt w:val="bullet"/>
-      <w:lvlText w:val="o"/>
-      <w:lvlJc w:val="left"/>
-      <w:pPr>
-        <w:tabs>
-          <w:tab w:val="num" w:pos="1440"/>
-        </w:tabs>
-        <w:ind w:left="1440" w:hanging="360"/>
-      </w:pPr>
-      <w:rPr>
-        <w:rFonts w:ascii="Courier New" w:hAnsi="Courier New" w:cs="Courier New" w:hint="default"/>
-        <w:sz w:val="20"/>
-      </w:rPr>
-    </w:lvl>
-    <w:lvl w:ilvl="2">
-      <w:start w:val="1"/>
-      <w:numFmt w:val="bullet"/>
-      <w:lvlText w:val=""/>
-      <w:lvlJc w:val="left"/>
-      <w:pPr>
-        <w:tabs>
-          <w:tab w:val="num" w:pos="2160"/>
-        </w:tabs>
-        <w:ind w:left="2160" w:hanging="360"/>
-      </w:pPr>
-      <w:rPr>
-        <w:rFonts w:ascii="Wingdings" w:hAnsi="Wingdings" w:cs="Wingdings" w:hint="default"/>
-        <w:sz w:val="20"/>
-      </w:rPr>
-    </w:lvl>
-    <w:lvl w:ilvl="3">
-      <w:start w:val="1"/>
-      <w:numFmt w:val="bullet"/>
-      <w:lvlText w:val=""/>
-      <w:lvlJc w:val="left"/>
-      <w:pPr>
-        <w:tabs>
-          <w:tab w:val="num" w:pos="2880"/>
-        </w:tabs>
-        <w:ind w:left="2880" w:hanging="360"/>
-      </w:pPr>
-      <w:rPr>
-        <w:rFonts w:ascii="Wingdings" w:hAnsi="Wingdings" w:cs="Wingdings" w:hint="default"/>
-        <w:sz w:val="20"/>
-      </w:rPr>
-    </w:lvl>
-    <w:lvl w:ilvl="4">
-      <w:start w:val="1"/>
-      <w:numFmt w:val="bullet"/>
-      <w:lvlText w:val=""/>
-      <w:lvlJc w:val="left"/>
-      <w:pPr>
-        <w:tabs>
-          <w:tab w:val="num" w:pos="3600"/>
-        </w:tabs>
-        <w:ind w:left="3600" w:hanging="360"/>
-      </w:pPr>
-      <w:rPr>
-        <w:rFonts w:ascii="Wingdings" w:hAnsi="Wingdings" w:cs="Wingdings" w:hint="default"/>
-        <w:sz w:val="20"/>
-      </w:rPr>
-    </w:lvl>
-    <w:lvl w:ilvl="5">
-      <w:start w:val="1"/>
-      <w:numFmt w:val="bullet"/>
-      <w:lvlText w:val=""/>
-      <w:lvlJc w:val="left"/>
-      <w:pPr>
-        <w:tabs>
-          <w:tab w:val="num" w:pos="4320"/>
-        </w:tabs>
-        <w:ind w:left="4320" w:hanging="360"/>
-      </w:pPr>
-      <w:rPr>
-        <w:rFonts w:ascii="Wingdings" w:hAnsi="Wingdings" w:cs="Wingdings" w:hint="default"/>
-        <w:sz w:val="20"/>
-      </w:rPr>
-    </w:lvl>
-    <w:lvl w:ilvl="6">
-      <w:start w:val="1"/>
-      <w:numFmt w:val="bullet"/>
-      <w:lvlText w:val=""/>
-      <w:lvlJc w:val="left"/>
-      <w:pPr>
-        <w:tabs>
-          <w:tab w:val="num" w:pos="5040"/>
-        </w:tabs>
-        <w:ind w:left="5040" w:hanging="360"/>
-      </w:pPr>
-      <w:rPr>
-        <w:rFonts w:ascii="Wingdings" w:hAnsi="Wingdings" w:cs="Wingdings" w:hint="default"/>
-        <w:sz w:val="20"/>
-      </w:rPr>
-    </w:lvl>
-    <w:lvl w:ilvl="7">
-      <w:start w:val="1"/>
-      <w:numFmt w:val="bullet"/>
-      <w:lvlText w:val=""/>
-      <w:lvlJc w:val="left"/>
-      <w:pPr>
-        <w:tabs>
-          <w:tab w:val="num" w:pos="5760"/>
-        </w:tabs>
-        <w:ind w:left="5760" w:hanging="360"/>
-      </w:pPr>
-      <w:rPr>
-        <w:rFonts w:ascii="Wingdings" w:hAnsi="Wingdings" w:cs="Wingdings" w:hint="default"/>
-        <w:sz w:val="20"/>
-      </w:rPr>
-    </w:lvl>
-    <w:lvl w:ilvl="8">
-      <w:start w:val="1"/>
-      <w:numFmt w:val="bullet"/>
-      <w:lvlText w:val=""/>
-      <w:lvlJc w:val="left"/>
-      <w:pPr>
-        <w:tabs>
-          <w:tab w:val="num" w:pos="6480"/>
-        </w:tabs>
-        <w:ind w:left="6480" w:hanging="360"/>
-      </w:pPr>
-      <w:rPr>
-        <w:rFonts w:ascii="Wingdings" w:hAnsi="Wingdings" w:cs="Wingdings" w:hint="default"/>
-        <w:sz w:val="20"/>
-      </w:rPr>
-    </w:lvl>
-  </w:abstractNum>
-  <w:abstractNum w:abstractNumId="6">
-    <w:lvl w:ilvl="0">
-      <w:start w:val="1"/>
-      <w:numFmt w:val="bullet"/>
-      <w:lvlText w:val=""/>
-      <w:lvlJc w:val="left"/>
-      <w:pPr>
-        <w:tabs>
-          <w:tab w:val="num" w:pos="720"/>
-        </w:tabs>
-        <w:ind w:left="720" w:hanging="360"/>
-      </w:pPr>
-      <w:rPr>
-        <w:rFonts w:ascii="Symbol" w:hAnsi="Symbol" w:cs="Symbol" w:hint="default"/>
-        <w:sz w:val="20"/>
-      </w:rPr>
-    </w:lvl>
-    <w:lvl w:ilvl="1">
-      <w:start w:val="1"/>
-      <w:numFmt w:val="bullet"/>
-      <w:lvlText w:val="o"/>
-      <w:lvlJc w:val="left"/>
-      <w:pPr>
-        <w:tabs>
-          <w:tab w:val="num" w:pos="1440"/>
-        </w:tabs>
-        <w:ind w:left="1440" w:hanging="360"/>
-      </w:pPr>
-      <w:rPr>
-        <w:rFonts w:ascii="Courier New" w:hAnsi="Courier New" w:cs="Courier New" w:hint="default"/>
-        <w:sz w:val="20"/>
-      </w:rPr>
-    </w:lvl>
-    <w:lvl w:ilvl="2">
-      <w:start w:val="1"/>
-      <w:numFmt w:val="bullet"/>
-      <w:lvlText w:val=""/>
-      <w:lvlJc w:val="left"/>
-      <w:pPr>
-        <w:tabs>
-          <w:tab w:val="num" w:pos="2160"/>
-        </w:tabs>
-        <w:ind w:left="2160" w:hanging="360"/>
-      </w:pPr>
-      <w:rPr>
-        <w:rFonts w:ascii="Wingdings" w:hAnsi="Wingdings" w:cs="Wingdings" w:hint="default"/>
-        <w:sz w:val="20"/>
-      </w:rPr>
-    </w:lvl>
-    <w:lvl w:ilvl="3">
-      <w:start w:val="1"/>
-      <w:numFmt w:val="bullet"/>
-      <w:lvlText w:val=""/>
-      <w:lvlJc w:val="left"/>
-      <w:pPr>
-        <w:tabs>
-          <w:tab w:val="num" w:pos="2880"/>
-        </w:tabs>
-        <w:ind w:left="2880" w:hanging="360"/>
-      </w:pPr>
-      <w:rPr>
-        <w:rFonts w:ascii="Wingdings" w:hAnsi="Wingdings" w:cs="Wingdings" w:hint="default"/>
-        <w:sz w:val="20"/>
-      </w:rPr>
-    </w:lvl>
-    <w:lvl w:ilvl="4">
-      <w:start w:val="1"/>
-      <w:numFmt w:val="bullet"/>
-      <w:lvlText w:val=""/>
-      <w:lvlJc w:val="left"/>
-      <w:pPr>
-        <w:tabs>
-          <w:tab w:val="num" w:pos="3600"/>
-        </w:tabs>
-        <w:ind w:left="3600" w:hanging="360"/>
-      </w:pPr>
-      <w:rPr>
-        <w:rFonts w:ascii="Wingdings" w:hAnsi="Wingdings" w:cs="Wingdings" w:hint="default"/>
-        <w:sz w:val="20"/>
-      </w:rPr>
-    </w:lvl>
-    <w:lvl w:ilvl="5">
-      <w:start w:val="1"/>
-      <w:numFmt w:val="bullet"/>
-      <w:lvlText w:val=""/>
-      <w:lvlJc w:val="left"/>
-      <w:pPr>
-        <w:tabs>
-          <w:tab w:val="num" w:pos="4320"/>
-        </w:tabs>
-        <w:ind w:left="4320" w:hanging="360"/>
-      </w:pPr>
-      <w:rPr>
-        <w:rFonts w:ascii="Wingdings" w:hAnsi="Wingdings" w:cs="Wingdings" w:hint="default"/>
-        <w:sz w:val="20"/>
-      </w:rPr>
-    </w:lvl>
-    <w:lvl w:ilvl="6">
-      <w:start w:val="1"/>
-      <w:numFmt w:val="bullet"/>
-      <w:lvlText w:val=""/>
-      <w:lvlJc w:val="left"/>
-      <w:pPr>
-        <w:tabs>
-          <w:tab w:val="num" w:pos="5040"/>
-        </w:tabs>
-        <w:ind w:left="5040" w:hanging="360"/>
-      </w:pPr>
-      <w:rPr>
-        <w:rFonts w:ascii="Wingdings" w:hAnsi="Wingdings" w:cs="Wingdings" w:hint="default"/>
-        <w:sz w:val="20"/>
-      </w:rPr>
-    </w:lvl>
-    <w:lvl w:ilvl="7">
-      <w:start w:val="1"/>
-      <w:numFmt w:val="bullet"/>
-      <w:lvlText w:val=""/>
-      <w:lvlJc w:val="left"/>
-      <w:pPr>
-        <w:tabs>
-          <w:tab w:val="num" w:pos="5760"/>
-        </w:tabs>
-        <w:ind w:left="5760" w:hanging="360"/>
-      </w:pPr>
-      <w:rPr>
-        <w:rFonts w:ascii="Wingdings" w:hAnsi="Wingdings" w:cs="Wingdings" w:hint="default"/>
-        <w:sz w:val="20"/>
-      </w:rPr>
-    </w:lvl>
-    <w:lvl w:ilvl="8">
-      <w:start w:val="1"/>
-      <w:numFmt w:val="bullet"/>
-      <w:lvlText w:val=""/>
-      <w:lvlJc w:val="left"/>
-      <w:pPr>
-        <w:tabs>
-          <w:tab w:val="num" w:pos="6480"/>
-        </w:tabs>
-        <w:ind w:left="6480" w:hanging="360"/>
-      </w:pPr>
-      <w:rPr>
-        <w:rFonts w:ascii="Wingdings" w:hAnsi="Wingdings" w:cs="Wingdings" w:hint="default"/>
-        <w:sz w:val="20"/>
-      </w:rPr>
-    </w:lvl>
-  </w:abstractNum>
-  <w:abstractNum w:abstractNumId="7">
-    <w:lvl w:ilvl="0">
-      <w:start w:val="1"/>
-      <w:numFmt w:val="bullet"/>
-      <w:lvlText w:val=""/>
-      <w:lvlJc w:val="left"/>
-      <w:pPr>
-        <w:tabs>
-          <w:tab w:val="num" w:pos="720"/>
-        </w:tabs>
-        <w:ind w:left="720" w:hanging="360"/>
-      </w:pPr>
-      <w:rPr>
-        <w:rFonts w:ascii="Symbol" w:hAnsi="Symbol" w:cs="Symbol" w:hint="default"/>
-        <w:sz w:val="20"/>
-      </w:rPr>
-    </w:lvl>
-    <w:lvl w:ilvl="1">
-      <w:start w:val="1"/>
-      <w:numFmt w:val="bullet"/>
-      <w:lvlText w:val="o"/>
-      <w:lvlJc w:val="left"/>
-      <w:pPr>
-        <w:tabs>
-          <w:tab w:val="num" w:pos="1440"/>
-        </w:tabs>
-        <w:ind w:left="1440" w:hanging="360"/>
-      </w:pPr>
-      <w:rPr>
-        <w:rFonts w:ascii="Courier New" w:hAnsi="Courier New" w:cs="Courier New" w:hint="default"/>
-        <w:sz w:val="20"/>
-      </w:rPr>
-    </w:lvl>
-    <w:lvl w:ilvl="2">
-      <w:start w:val="1"/>
-      <w:numFmt w:val="bullet"/>
-      <w:lvlText w:val=""/>
-      <w:lvlJc w:val="left"/>
-      <w:pPr>
-        <w:tabs>
-          <w:tab w:val="num" w:pos="2160"/>
-        </w:tabs>
-        <w:ind w:left="2160" w:hanging="360"/>
-      </w:pPr>
-      <w:rPr>
-        <w:rFonts w:ascii="Wingdings" w:hAnsi="Wingdings" w:cs="Wingdings" w:hint="default"/>
-        <w:sz w:val="20"/>
-      </w:rPr>
-    </w:lvl>
-    <w:lvl w:ilvl="3">
-      <w:start w:val="1"/>
-      <w:numFmt w:val="bullet"/>
-      <w:lvlText w:val=""/>
-      <w:lvlJc w:val="left"/>
-      <w:pPr>
-        <w:tabs>
-          <w:tab w:val="num" w:pos="2880"/>
-        </w:tabs>
-        <w:ind w:left="2880" w:hanging="360"/>
-      </w:pPr>
-      <w:rPr>
-        <w:rFonts w:ascii="Wingdings" w:hAnsi="Wingdings" w:cs="Wingdings" w:hint="default"/>
-        <w:sz w:val="20"/>
-      </w:rPr>
-    </w:lvl>
-    <w:lvl w:ilvl="4">
-      <w:start w:val="1"/>
-      <w:numFmt w:val="bullet"/>
-      <w:lvlText w:val=""/>
-      <w:lvlJc w:val="left"/>
-      <w:pPr>
-        <w:tabs>
-          <w:tab w:val="num" w:pos="3600"/>
-        </w:tabs>
-        <w:ind w:left="3600" w:hanging="360"/>
-      </w:pPr>
-      <w:rPr>
-        <w:rFonts w:ascii="Wingdings" w:hAnsi="Wingdings" w:cs="Wingdings" w:hint="default"/>
-        <w:sz w:val="20"/>
-      </w:rPr>
-    </w:lvl>
-    <w:lvl w:ilvl="5">
-      <w:start w:val="1"/>
-      <w:numFmt w:val="bullet"/>
-      <w:lvlText w:val=""/>
-      <w:lvlJc w:val="left"/>
-      <w:pPr>
-        <w:tabs>
-          <w:tab w:val="num" w:pos="4320"/>
-        </w:tabs>
-        <w:ind w:left="4320" w:hanging="360"/>
-      </w:pPr>
-      <w:rPr>
-        <w:rFonts w:ascii="Wingdings" w:hAnsi="Wingdings" w:cs="Wingdings" w:hint="default"/>
-        <w:sz w:val="20"/>
-      </w:rPr>
-    </w:lvl>
-    <w:lvl w:ilvl="6">
-      <w:start w:val="1"/>
-      <w:numFmt w:val="bullet"/>
-      <w:lvlText w:val=""/>
-      <w:lvlJc w:val="left"/>
-      <w:pPr>
-        <w:tabs>
-          <w:tab w:val="num" w:pos="5040"/>
-        </w:tabs>
-        <w:ind w:left="5040" w:hanging="360"/>
-      </w:pPr>
-      <w:rPr>
-        <w:rFonts w:ascii="Wingdings" w:hAnsi="Wingdings" w:cs="Wingdings" w:hint="default"/>
-        <w:sz w:val="20"/>
-      </w:rPr>
-    </w:lvl>
-    <w:lvl w:ilvl="7">
-      <w:start w:val="1"/>
-      <w:numFmt w:val="bullet"/>
-      <w:lvlText w:val=""/>
-      <w:lvlJc w:val="left"/>
-      <w:pPr>
-        <w:tabs>
-          <w:tab w:val="num" w:pos="5760"/>
-        </w:tabs>
-        <w:ind w:left="5760" w:hanging="360"/>
-      </w:pPr>
-      <w:rPr>
-        <w:rFonts w:ascii="Wingdings" w:hAnsi="Wingdings" w:cs="Wingdings" w:hint="default"/>
-        <w:sz w:val="20"/>
-      </w:rPr>
-    </w:lvl>
-    <w:lvl w:ilvl="8">
-      <w:start w:val="1"/>
-      <w:numFmt w:val="bullet"/>
-      <w:lvlText w:val=""/>
-      <w:lvlJc w:val="left"/>
-      <w:pPr>
-        <w:tabs>
-          <w:tab w:val="num" w:pos="6480"/>
-        </w:tabs>
-        <w:ind w:left="6480" w:hanging="360"/>
-      </w:pPr>
-      <w:rPr>
-        <w:rFonts w:ascii="Wingdings" w:hAnsi="Wingdings" w:cs="Wingdings" w:hint="default"/>
-        <w:sz w:val="20"/>
-      </w:rPr>
-    </w:lvl>
-  </w:abstractNum>
-  <w:abstractNum w:abstractNumId="8">
-    <w:lvl w:ilvl="0">
-      <w:start w:val="1"/>
-      <w:numFmt w:val="bullet"/>
-      <w:lvlText w:val=""/>
-      <w:lvlJc w:val="left"/>
-      <w:pPr>
-        <w:tabs>
-          <w:tab w:val="num" w:pos="720"/>
-        </w:tabs>
-        <w:ind w:left="720" w:hanging="360"/>
-      </w:pPr>
-      <w:rPr>
-        <w:rFonts w:ascii="Symbol" w:hAnsi="Symbol" w:cs="Symbol" w:hint="default"/>
-        <w:sz w:val="20"/>
-      </w:rPr>
-    </w:lvl>
-    <w:lvl w:ilvl="1">
-      <w:start w:val="1"/>
-      <w:numFmt w:val="bullet"/>
-      <w:lvlText w:val="o"/>
-      <w:lvlJc w:val="left"/>
-      <w:pPr>
-        <w:tabs>
-          <w:tab w:val="num" w:pos="1440"/>
-        </w:tabs>
-        <w:ind w:left="1440" w:hanging="360"/>
-      </w:pPr>
-      <w:rPr>
-        <w:rFonts w:ascii="Courier New" w:hAnsi="Courier New" w:cs="Courier New" w:hint="default"/>
-        <w:sz w:val="20"/>
-      </w:rPr>
-    </w:lvl>
-    <w:lvl w:ilvl="2">
-      <w:start w:val="1"/>
-      <w:numFmt w:val="bullet"/>
-      <w:lvlText w:val=""/>
-      <w:lvlJc w:val="left"/>
-      <w:pPr>
-        <w:tabs>
-          <w:tab w:val="num" w:pos="2160"/>
-        </w:tabs>
-        <w:ind w:left="2160" w:hanging="360"/>
-      </w:pPr>
-      <w:rPr>
-        <w:rFonts w:ascii="Wingdings" w:hAnsi="Wingdings" w:cs="Wingdings" w:hint="default"/>
-        <w:sz w:val="20"/>
-      </w:rPr>
-    </w:lvl>
-    <w:lvl w:ilvl="3">
-      <w:start w:val="1"/>
-      <w:numFmt w:val="bullet"/>
-      <w:lvlText w:val=""/>
-      <w:lvlJc w:val="left"/>
-      <w:pPr>
-        <w:tabs>
-          <w:tab w:val="num" w:pos="2880"/>
-        </w:tabs>
-        <w:ind w:left="2880" w:hanging="360"/>
-      </w:pPr>
-      <w:rPr>
-        <w:rFonts w:ascii="Wingdings" w:hAnsi="Wingdings" w:cs="Wingdings" w:hint="default"/>
-        <w:sz w:val="20"/>
-      </w:rPr>
-    </w:lvl>
-    <w:lvl w:ilvl="4">
-      <w:start w:val="1"/>
-      <w:numFmt w:val="bullet"/>
-      <w:lvlText w:val=""/>
-      <w:lvlJc w:val="left"/>
-      <w:pPr>
-        <w:tabs>
-          <w:tab w:val="num" w:pos="3600"/>
-        </w:tabs>
-        <w:ind w:left="3600" w:hanging="360"/>
-      </w:pPr>
-      <w:rPr>
-        <w:rFonts w:ascii="Wingdings" w:hAnsi="Wingdings" w:cs="Wingdings" w:hint="default"/>
-        <w:sz w:val="20"/>
-      </w:rPr>
-    </w:lvl>
-    <w:lvl w:ilvl="5">
-      <w:start w:val="1"/>
-      <w:numFmt w:val="bullet"/>
-      <w:lvlText w:val=""/>
-      <w:lvlJc w:val="left"/>
-      <w:pPr>
-        <w:tabs>
-          <w:tab w:val="num" w:pos="4320"/>
-        </w:tabs>
-        <w:ind w:left="4320" w:hanging="360"/>
-      </w:pPr>
-      <w:rPr>
-        <w:rFonts w:ascii="Wingdings" w:hAnsi="Wingdings" w:cs="Wingdings" w:hint="default"/>
-        <w:sz w:val="20"/>
-      </w:rPr>
-    </w:lvl>
-    <w:lvl w:ilvl="6">
-      <w:start w:val="1"/>
-      <w:numFmt w:val="bullet"/>
-      <w:lvlText w:val=""/>
-      <w:lvlJc w:val="left"/>
-      <w:pPr>
-        <w:tabs>
-          <w:tab w:val="num" w:pos="5040"/>
-        </w:tabs>
-        <w:ind w:left="5040" w:hanging="360"/>
-      </w:pPr>
-      <w:rPr>
-        <w:rFonts w:ascii="Wingdings" w:hAnsi="Wingdings" w:cs="Wingdings" w:hint="default"/>
-        <w:sz w:val="20"/>
-      </w:rPr>
-    </w:lvl>
-    <w:lvl w:ilvl="7">
-      <w:start w:val="1"/>
-      <w:numFmt w:val="bullet"/>
-      <w:lvlText w:val=""/>
-      <w:lvlJc w:val="left"/>
-      <w:pPr>
-        <w:tabs>
-          <w:tab w:val="num" w:pos="5760"/>
-        </w:tabs>
-        <w:ind w:left="5760" w:hanging="360"/>
-      </w:pPr>
-      <w:rPr>
-        <w:rFonts w:ascii="Wingdings" w:hAnsi="Wingdings" w:cs="Wingdings" w:hint="default"/>
-        <w:sz w:val="20"/>
-      </w:rPr>
-    </w:lvl>
-    <w:lvl w:ilvl="8">
-      <w:start w:val="1"/>
-      <w:numFmt w:val="bullet"/>
-      <w:lvlText w:val=""/>
-      <w:lvlJc w:val="left"/>
-      <w:pPr>
-        <w:tabs>
-          <w:tab w:val="num" w:pos="6480"/>
-        </w:tabs>
-        <w:ind w:left="6480" w:hanging="360"/>
-      </w:pPr>
-      <w:rPr>
-        <w:rFonts w:ascii="Wingdings" w:hAnsi="Wingdings" w:cs="Wingdings" w:hint="default"/>
-        <w:sz w:val="20"/>
-      </w:rPr>
-    </w:lvl>
-  </w:abstractNum>
   <w:abstractNum w:abstractNumId="9">
     <w:lvl w:ilvl="0">
       <w:start w:val="1"/>
@@ -8831,6 +8720,626 @@
     </w:lvl>
   </w:abstractNum>
   <w:abstractNum w:abstractNumId="10">
+    <w:lvl w:ilvl="0">
+      <w:start w:val="1"/>
+      <w:numFmt w:val="decimal"/>
+      <w:lvlText w:val="%1."/>
+      <w:lvlJc w:val="left"/>
+      <w:pPr>
+        <w:tabs>
+          <w:tab w:val="num" w:pos="0"/>
+        </w:tabs>
+        <w:ind w:left="720" w:hanging="360"/>
+      </w:pPr>
+      <w:rPr>
+        <w:sz w:val="32"/>
+        <w:b/>
+        <w:szCs w:val="32"/>
+        <w:bCs/>
+      </w:rPr>
+    </w:lvl>
+    <w:lvl w:ilvl="1">
+      <w:start w:val="1"/>
+      <w:numFmt w:val="lowerLetter"/>
+      <w:lvlText w:val="%2."/>
+      <w:lvlJc w:val="left"/>
+      <w:pPr>
+        <w:tabs>
+          <w:tab w:val="num" w:pos="0"/>
+        </w:tabs>
+        <w:ind w:left="1440" w:hanging="360"/>
+      </w:pPr>
+      <w:rPr/>
+    </w:lvl>
+    <w:lvl w:ilvl="2">
+      <w:start w:val="1"/>
+      <w:numFmt w:val="lowerRoman"/>
+      <w:lvlText w:val="%3."/>
+      <w:lvlJc w:val="right"/>
+      <w:pPr>
+        <w:tabs>
+          <w:tab w:val="num" w:pos="0"/>
+        </w:tabs>
+        <w:ind w:left="2160" w:hanging="180"/>
+      </w:pPr>
+      <w:rPr/>
+    </w:lvl>
+    <w:lvl w:ilvl="3">
+      <w:start w:val="1"/>
+      <w:numFmt w:val="decimal"/>
+      <w:lvlText w:val="%4."/>
+      <w:lvlJc w:val="left"/>
+      <w:pPr>
+        <w:tabs>
+          <w:tab w:val="num" w:pos="0"/>
+        </w:tabs>
+        <w:ind w:left="2880" w:hanging="360"/>
+      </w:pPr>
+      <w:rPr/>
+    </w:lvl>
+    <w:lvl w:ilvl="4">
+      <w:start w:val="1"/>
+      <w:numFmt w:val="lowerLetter"/>
+      <w:lvlText w:val="%5."/>
+      <w:lvlJc w:val="left"/>
+      <w:pPr>
+        <w:tabs>
+          <w:tab w:val="num" w:pos="0"/>
+        </w:tabs>
+        <w:ind w:left="3600" w:hanging="360"/>
+      </w:pPr>
+      <w:rPr/>
+    </w:lvl>
+    <w:lvl w:ilvl="5">
+      <w:start w:val="1"/>
+      <w:numFmt w:val="lowerRoman"/>
+      <w:lvlText w:val="%6."/>
+      <w:lvlJc w:val="right"/>
+      <w:pPr>
+        <w:tabs>
+          <w:tab w:val="num" w:pos="0"/>
+        </w:tabs>
+        <w:ind w:left="4320" w:hanging="180"/>
+      </w:pPr>
+      <w:rPr/>
+    </w:lvl>
+    <w:lvl w:ilvl="6">
+      <w:start w:val="1"/>
+      <w:numFmt w:val="decimal"/>
+      <w:lvlText w:val="%7."/>
+      <w:lvlJc w:val="left"/>
+      <w:pPr>
+        <w:tabs>
+          <w:tab w:val="num" w:pos="0"/>
+        </w:tabs>
+        <w:ind w:left="5040" w:hanging="360"/>
+      </w:pPr>
+      <w:rPr/>
+    </w:lvl>
+    <w:lvl w:ilvl="7">
+      <w:start w:val="1"/>
+      <w:numFmt w:val="lowerLetter"/>
+      <w:lvlText w:val="%8."/>
+      <w:lvlJc w:val="left"/>
+      <w:pPr>
+        <w:tabs>
+          <w:tab w:val="num" w:pos="0"/>
+        </w:tabs>
+        <w:ind w:left="5760" w:hanging="360"/>
+      </w:pPr>
+      <w:rPr/>
+    </w:lvl>
+    <w:lvl w:ilvl="8">
+      <w:start w:val="1"/>
+      <w:numFmt w:val="lowerRoman"/>
+      <w:lvlText w:val="%9."/>
+      <w:lvlJc w:val="right"/>
+      <w:pPr>
+        <w:tabs>
+          <w:tab w:val="num" w:pos="0"/>
+        </w:tabs>
+        <w:ind w:left="6480" w:hanging="180"/>
+      </w:pPr>
+      <w:rPr/>
+    </w:lvl>
+  </w:abstractNum>
+  <w:abstractNum w:abstractNumId="11">
+    <w:lvl w:ilvl="0">
+      <w:start w:val="1"/>
+      <w:numFmt w:val="decimal"/>
+      <w:lvlText w:val="%1."/>
+      <w:lvlJc w:val="left"/>
+      <w:pPr>
+        <w:tabs>
+          <w:tab w:val="num" w:pos="0"/>
+        </w:tabs>
+        <w:ind w:left="720" w:hanging="360"/>
+      </w:pPr>
+      <w:rPr>
+        <w:sz w:val="32"/>
+        <w:b/>
+        <w:szCs w:val="32"/>
+        <w:bCs/>
+      </w:rPr>
+    </w:lvl>
+    <w:lvl w:ilvl="1">
+      <w:start w:val="1"/>
+      <w:numFmt w:val="lowerLetter"/>
+      <w:lvlText w:val="%2."/>
+      <w:lvlJc w:val="left"/>
+      <w:pPr>
+        <w:tabs>
+          <w:tab w:val="num" w:pos="0"/>
+        </w:tabs>
+        <w:ind w:left="1440" w:hanging="360"/>
+      </w:pPr>
+      <w:rPr/>
+    </w:lvl>
+    <w:lvl w:ilvl="2">
+      <w:start w:val="1"/>
+      <w:numFmt w:val="lowerRoman"/>
+      <w:lvlText w:val="%3."/>
+      <w:lvlJc w:val="right"/>
+      <w:pPr>
+        <w:tabs>
+          <w:tab w:val="num" w:pos="0"/>
+        </w:tabs>
+        <w:ind w:left="2160" w:hanging="180"/>
+      </w:pPr>
+      <w:rPr/>
+    </w:lvl>
+    <w:lvl w:ilvl="3">
+      <w:start w:val="1"/>
+      <w:numFmt w:val="decimal"/>
+      <w:lvlText w:val="%4."/>
+      <w:lvlJc w:val="left"/>
+      <w:pPr>
+        <w:tabs>
+          <w:tab w:val="num" w:pos="0"/>
+        </w:tabs>
+        <w:ind w:left="2880" w:hanging="360"/>
+      </w:pPr>
+      <w:rPr/>
+    </w:lvl>
+    <w:lvl w:ilvl="4">
+      <w:start w:val="1"/>
+      <w:numFmt w:val="lowerLetter"/>
+      <w:lvlText w:val="%5."/>
+      <w:lvlJc w:val="left"/>
+      <w:pPr>
+        <w:tabs>
+          <w:tab w:val="num" w:pos="0"/>
+        </w:tabs>
+        <w:ind w:left="3600" w:hanging="360"/>
+      </w:pPr>
+      <w:rPr/>
+    </w:lvl>
+    <w:lvl w:ilvl="5">
+      <w:start w:val="1"/>
+      <w:numFmt w:val="lowerRoman"/>
+      <w:lvlText w:val="%6."/>
+      <w:lvlJc w:val="right"/>
+      <w:pPr>
+        <w:tabs>
+          <w:tab w:val="num" w:pos="0"/>
+        </w:tabs>
+        <w:ind w:left="4320" w:hanging="180"/>
+      </w:pPr>
+      <w:rPr/>
+    </w:lvl>
+    <w:lvl w:ilvl="6">
+      <w:start w:val="1"/>
+      <w:numFmt w:val="decimal"/>
+      <w:lvlText w:val="%7."/>
+      <w:lvlJc w:val="left"/>
+      <w:pPr>
+        <w:tabs>
+          <w:tab w:val="num" w:pos="0"/>
+        </w:tabs>
+        <w:ind w:left="5040" w:hanging="360"/>
+      </w:pPr>
+      <w:rPr/>
+    </w:lvl>
+    <w:lvl w:ilvl="7">
+      <w:start w:val="1"/>
+      <w:numFmt w:val="lowerLetter"/>
+      <w:lvlText w:val="%8."/>
+      <w:lvlJc w:val="left"/>
+      <w:pPr>
+        <w:tabs>
+          <w:tab w:val="num" w:pos="0"/>
+        </w:tabs>
+        <w:ind w:left="5760" w:hanging="360"/>
+      </w:pPr>
+      <w:rPr/>
+    </w:lvl>
+    <w:lvl w:ilvl="8">
+      <w:start w:val="1"/>
+      <w:numFmt w:val="lowerRoman"/>
+      <w:lvlText w:val="%9."/>
+      <w:lvlJc w:val="right"/>
+      <w:pPr>
+        <w:tabs>
+          <w:tab w:val="num" w:pos="0"/>
+        </w:tabs>
+        <w:ind w:left="6480" w:hanging="180"/>
+      </w:pPr>
+      <w:rPr/>
+    </w:lvl>
+  </w:abstractNum>
+  <w:abstractNum w:abstractNumId="12">
+    <w:lvl w:ilvl="0">
+      <w:start w:val="1"/>
+      <w:numFmt w:val="decimal"/>
+      <w:lvlText w:val="%1."/>
+      <w:lvlJc w:val="left"/>
+      <w:pPr>
+        <w:tabs>
+          <w:tab w:val="num" w:pos="0"/>
+        </w:tabs>
+        <w:ind w:left="720" w:hanging="360"/>
+      </w:pPr>
+      <w:rPr>
+        <w:sz w:val="32"/>
+        <w:b/>
+        <w:szCs w:val="32"/>
+        <w:bCs/>
+      </w:rPr>
+    </w:lvl>
+    <w:lvl w:ilvl="1">
+      <w:start w:val="1"/>
+      <w:numFmt w:val="lowerLetter"/>
+      <w:lvlText w:val="%2."/>
+      <w:lvlJc w:val="left"/>
+      <w:pPr>
+        <w:tabs>
+          <w:tab w:val="num" w:pos="0"/>
+        </w:tabs>
+        <w:ind w:left="1440" w:hanging="360"/>
+      </w:pPr>
+      <w:rPr/>
+    </w:lvl>
+    <w:lvl w:ilvl="2">
+      <w:start w:val="1"/>
+      <w:numFmt w:val="lowerRoman"/>
+      <w:lvlText w:val="%3."/>
+      <w:lvlJc w:val="right"/>
+      <w:pPr>
+        <w:tabs>
+          <w:tab w:val="num" w:pos="0"/>
+        </w:tabs>
+        <w:ind w:left="2160" w:hanging="180"/>
+      </w:pPr>
+      <w:rPr/>
+    </w:lvl>
+    <w:lvl w:ilvl="3">
+      <w:start w:val="1"/>
+      <w:numFmt w:val="decimal"/>
+      <w:lvlText w:val="%4."/>
+      <w:lvlJc w:val="left"/>
+      <w:pPr>
+        <w:tabs>
+          <w:tab w:val="num" w:pos="0"/>
+        </w:tabs>
+        <w:ind w:left="2880" w:hanging="360"/>
+      </w:pPr>
+      <w:rPr/>
+    </w:lvl>
+    <w:lvl w:ilvl="4">
+      <w:start w:val="1"/>
+      <w:numFmt w:val="lowerLetter"/>
+      <w:lvlText w:val="%5."/>
+      <w:lvlJc w:val="left"/>
+      <w:pPr>
+        <w:tabs>
+          <w:tab w:val="num" w:pos="0"/>
+        </w:tabs>
+        <w:ind w:left="3600" w:hanging="360"/>
+      </w:pPr>
+      <w:rPr/>
+    </w:lvl>
+    <w:lvl w:ilvl="5">
+      <w:start w:val="1"/>
+      <w:numFmt w:val="lowerRoman"/>
+      <w:lvlText w:val="%6."/>
+      <w:lvlJc w:val="right"/>
+      <w:pPr>
+        <w:tabs>
+          <w:tab w:val="num" w:pos="0"/>
+        </w:tabs>
+        <w:ind w:left="4320" w:hanging="180"/>
+      </w:pPr>
+      <w:rPr/>
+    </w:lvl>
+    <w:lvl w:ilvl="6">
+      <w:start w:val="1"/>
+      <w:numFmt w:val="decimal"/>
+      <w:lvlText w:val="%7."/>
+      <w:lvlJc w:val="left"/>
+      <w:pPr>
+        <w:tabs>
+          <w:tab w:val="num" w:pos="0"/>
+        </w:tabs>
+        <w:ind w:left="5040" w:hanging="360"/>
+      </w:pPr>
+      <w:rPr/>
+    </w:lvl>
+    <w:lvl w:ilvl="7">
+      <w:start w:val="1"/>
+      <w:numFmt w:val="lowerLetter"/>
+      <w:lvlText w:val="%8."/>
+      <w:lvlJc w:val="left"/>
+      <w:pPr>
+        <w:tabs>
+          <w:tab w:val="num" w:pos="0"/>
+        </w:tabs>
+        <w:ind w:left="5760" w:hanging="360"/>
+      </w:pPr>
+      <w:rPr/>
+    </w:lvl>
+    <w:lvl w:ilvl="8">
+      <w:start w:val="1"/>
+      <w:numFmt w:val="lowerRoman"/>
+      <w:lvlText w:val="%9."/>
+      <w:lvlJc w:val="right"/>
+      <w:pPr>
+        <w:tabs>
+          <w:tab w:val="num" w:pos="0"/>
+        </w:tabs>
+        <w:ind w:left="6480" w:hanging="180"/>
+      </w:pPr>
+      <w:rPr/>
+    </w:lvl>
+  </w:abstractNum>
+  <w:abstractNum w:abstractNumId="13">
+    <w:lvl w:ilvl="0">
+      <w:start w:val="1"/>
+      <w:numFmt w:val="decimal"/>
+      <w:lvlText w:val="%1."/>
+      <w:lvlJc w:val="left"/>
+      <w:pPr>
+        <w:tabs>
+          <w:tab w:val="num" w:pos="0"/>
+        </w:tabs>
+        <w:ind w:left="720" w:hanging="360"/>
+      </w:pPr>
+      <w:rPr>
+        <w:sz w:val="32"/>
+        <w:b/>
+        <w:szCs w:val="32"/>
+        <w:bCs/>
+      </w:rPr>
+    </w:lvl>
+    <w:lvl w:ilvl="1">
+      <w:start w:val="1"/>
+      <w:numFmt w:val="lowerLetter"/>
+      <w:lvlText w:val="%2."/>
+      <w:lvlJc w:val="left"/>
+      <w:pPr>
+        <w:tabs>
+          <w:tab w:val="num" w:pos="0"/>
+        </w:tabs>
+        <w:ind w:left="1440" w:hanging="360"/>
+      </w:pPr>
+      <w:rPr/>
+    </w:lvl>
+    <w:lvl w:ilvl="2">
+      <w:start w:val="1"/>
+      <w:numFmt w:val="lowerRoman"/>
+      <w:lvlText w:val="%3."/>
+      <w:lvlJc w:val="right"/>
+      <w:pPr>
+        <w:tabs>
+          <w:tab w:val="num" w:pos="0"/>
+        </w:tabs>
+        <w:ind w:left="2160" w:hanging="180"/>
+      </w:pPr>
+      <w:rPr/>
+    </w:lvl>
+    <w:lvl w:ilvl="3">
+      <w:start w:val="1"/>
+      <w:numFmt w:val="decimal"/>
+      <w:lvlText w:val="%4."/>
+      <w:lvlJc w:val="left"/>
+      <w:pPr>
+        <w:tabs>
+          <w:tab w:val="num" w:pos="0"/>
+        </w:tabs>
+        <w:ind w:left="2880" w:hanging="360"/>
+      </w:pPr>
+      <w:rPr/>
+    </w:lvl>
+    <w:lvl w:ilvl="4">
+      <w:start w:val="1"/>
+      <w:numFmt w:val="lowerLetter"/>
+      <w:lvlText w:val="%5."/>
+      <w:lvlJc w:val="left"/>
+      <w:pPr>
+        <w:tabs>
+          <w:tab w:val="num" w:pos="0"/>
+        </w:tabs>
+        <w:ind w:left="3600" w:hanging="360"/>
+      </w:pPr>
+      <w:rPr/>
+    </w:lvl>
+    <w:lvl w:ilvl="5">
+      <w:start w:val="1"/>
+      <w:numFmt w:val="lowerRoman"/>
+      <w:lvlText w:val="%6."/>
+      <w:lvlJc w:val="right"/>
+      <w:pPr>
+        <w:tabs>
+          <w:tab w:val="num" w:pos="0"/>
+        </w:tabs>
+        <w:ind w:left="4320" w:hanging="180"/>
+      </w:pPr>
+      <w:rPr/>
+    </w:lvl>
+    <w:lvl w:ilvl="6">
+      <w:start w:val="1"/>
+      <w:numFmt w:val="decimal"/>
+      <w:lvlText w:val="%7."/>
+      <w:lvlJc w:val="left"/>
+      <w:pPr>
+        <w:tabs>
+          <w:tab w:val="num" w:pos="0"/>
+        </w:tabs>
+        <w:ind w:left="5040" w:hanging="360"/>
+      </w:pPr>
+      <w:rPr/>
+    </w:lvl>
+    <w:lvl w:ilvl="7">
+      <w:start w:val="1"/>
+      <w:numFmt w:val="lowerLetter"/>
+      <w:lvlText w:val="%8."/>
+      <w:lvlJc w:val="left"/>
+      <w:pPr>
+        <w:tabs>
+          <w:tab w:val="num" w:pos="0"/>
+        </w:tabs>
+        <w:ind w:left="5760" w:hanging="360"/>
+      </w:pPr>
+      <w:rPr/>
+    </w:lvl>
+    <w:lvl w:ilvl="8">
+      <w:start w:val="1"/>
+      <w:numFmt w:val="lowerRoman"/>
+      <w:lvlText w:val="%9."/>
+      <w:lvlJc w:val="right"/>
+      <w:pPr>
+        <w:tabs>
+          <w:tab w:val="num" w:pos="0"/>
+        </w:tabs>
+        <w:ind w:left="6480" w:hanging="180"/>
+      </w:pPr>
+      <w:rPr/>
+    </w:lvl>
+  </w:abstractNum>
+  <w:abstractNum w:abstractNumId="14">
+    <w:lvl w:ilvl="0">
+      <w:start w:val="1"/>
+      <w:numFmt w:val="decimal"/>
+      <w:lvlText w:val="%1."/>
+      <w:lvlJc w:val="left"/>
+      <w:pPr>
+        <w:tabs>
+          <w:tab w:val="num" w:pos="0"/>
+        </w:tabs>
+        <w:ind w:left="720" w:hanging="360"/>
+      </w:pPr>
+      <w:rPr>
+        <w:sz w:val="32"/>
+        <w:b/>
+        <w:szCs w:val="32"/>
+        <w:bCs/>
+      </w:rPr>
+    </w:lvl>
+    <w:lvl w:ilvl="1">
+      <w:start w:val="1"/>
+      <w:numFmt w:val="lowerLetter"/>
+      <w:lvlText w:val="%2."/>
+      <w:lvlJc w:val="left"/>
+      <w:pPr>
+        <w:tabs>
+          <w:tab w:val="num" w:pos="0"/>
+        </w:tabs>
+        <w:ind w:left="1440" w:hanging="360"/>
+      </w:pPr>
+      <w:rPr/>
+    </w:lvl>
+    <w:lvl w:ilvl="2">
+      <w:start w:val="1"/>
+      <w:numFmt w:val="lowerRoman"/>
+      <w:lvlText w:val="%3."/>
+      <w:lvlJc w:val="right"/>
+      <w:pPr>
+        <w:tabs>
+          <w:tab w:val="num" w:pos="0"/>
+        </w:tabs>
+        <w:ind w:left="2160" w:hanging="180"/>
+      </w:pPr>
+      <w:rPr/>
+    </w:lvl>
+    <w:lvl w:ilvl="3">
+      <w:start w:val="1"/>
+      <w:numFmt w:val="decimal"/>
+      <w:lvlText w:val="%4."/>
+      <w:lvlJc w:val="left"/>
+      <w:pPr>
+        <w:tabs>
+          <w:tab w:val="num" w:pos="0"/>
+        </w:tabs>
+        <w:ind w:left="2880" w:hanging="360"/>
+      </w:pPr>
+      <w:rPr/>
+    </w:lvl>
+    <w:lvl w:ilvl="4">
+      <w:start w:val="1"/>
+      <w:numFmt w:val="lowerLetter"/>
+      <w:lvlText w:val="%5."/>
+      <w:lvlJc w:val="left"/>
+      <w:pPr>
+        <w:tabs>
+          <w:tab w:val="num" w:pos="0"/>
+        </w:tabs>
+        <w:ind w:left="3600" w:hanging="360"/>
+      </w:pPr>
+      <w:rPr/>
+    </w:lvl>
+    <w:lvl w:ilvl="5">
+      <w:start w:val="1"/>
+      <w:numFmt w:val="lowerRoman"/>
+      <w:lvlText w:val="%6."/>
+      <w:lvlJc w:val="right"/>
+      <w:pPr>
+        <w:tabs>
+          <w:tab w:val="num" w:pos="0"/>
+        </w:tabs>
+        <w:ind w:left="4320" w:hanging="180"/>
+      </w:pPr>
+      <w:rPr/>
+    </w:lvl>
+    <w:lvl w:ilvl="6">
+      <w:start w:val="1"/>
+      <w:numFmt w:val="decimal"/>
+      <w:lvlText w:val="%7."/>
+      <w:lvlJc w:val="left"/>
+      <w:pPr>
+        <w:tabs>
+          <w:tab w:val="num" w:pos="0"/>
+        </w:tabs>
+        <w:ind w:left="5040" w:hanging="360"/>
+      </w:pPr>
+      <w:rPr/>
+    </w:lvl>
+    <w:lvl w:ilvl="7">
+      <w:start w:val="1"/>
+      <w:numFmt w:val="lowerLetter"/>
+      <w:lvlText w:val="%8."/>
+      <w:lvlJc w:val="left"/>
+      <w:pPr>
+        <w:tabs>
+          <w:tab w:val="num" w:pos="0"/>
+        </w:tabs>
+        <w:ind w:left="5760" w:hanging="360"/>
+      </w:pPr>
+      <w:rPr/>
+    </w:lvl>
+    <w:lvl w:ilvl="8">
+      <w:start w:val="1"/>
+      <w:numFmt w:val="lowerRoman"/>
+      <w:lvlText w:val="%9."/>
+      <w:lvlJc w:val="right"/>
+      <w:pPr>
+        <w:tabs>
+          <w:tab w:val="num" w:pos="0"/>
+        </w:tabs>
+        <w:ind w:left="6480" w:hanging="180"/>
+      </w:pPr>
+      <w:rPr/>
+    </w:lvl>
+  </w:abstractNum>
+  <w:abstractNum w:abstractNumId="15">
     <w:lvl w:ilvl="0">
       <w:start w:val="1"/>
       <w:numFmt w:val="none"/>
@@ -8980,28 +9489,43 @@
     <w:abstractNumId w:val="10"/>
   </w:num>
   <w:num w:numId="11">
-    <w:abstractNumId w:val="9"/>
+    <w:abstractNumId w:val="11"/>
+  </w:num>
+  <w:num w:numId="12">
+    <w:abstractNumId w:val="12"/>
+  </w:num>
+  <w:num w:numId="13">
+    <w:abstractNumId w:val="13"/>
+  </w:num>
+  <w:num w:numId="14">
+    <w:abstractNumId w:val="14"/>
+  </w:num>
+  <w:num w:numId="15">
+    <w:abstractNumId w:val="15"/>
+  </w:num>
+  <w:num w:numId="16">
+    <w:abstractNumId w:val="8"/>
     <w:lvlOverride w:ilvl="0">
       <w:startOverride w:val="1"/>
     </w:lvlOverride>
   </w:num>
-  <w:num w:numId="12">
-    <w:abstractNumId w:val="9"/>
+  <w:num w:numId="17">
+    <w:abstractNumId w:val="8"/>
   </w:num>
-  <w:num w:numId="13">
-    <w:abstractNumId w:val="9"/>
+  <w:num w:numId="18">
+    <w:abstractNumId w:val="8"/>
   </w:num>
-  <w:num w:numId="14">
-    <w:abstractNumId w:val="9"/>
+  <w:num w:numId="19">
+    <w:abstractNumId w:val="8"/>
   </w:num>
-  <w:num w:numId="15">
-    <w:abstractNumId w:val="9"/>
+  <w:num w:numId="20">
+    <w:abstractNumId w:val="8"/>
   </w:num>
-  <w:num w:numId="16">
-    <w:abstractNumId w:val="9"/>
+  <w:num w:numId="21">
+    <w:abstractNumId w:val="8"/>
   </w:num>
-  <w:num w:numId="17">
-    <w:abstractNumId w:val="9"/>
+  <w:num w:numId="22">
+    <w:abstractNumId w:val="8"/>
   </w:num>
 </w:numbering>
 </file>

</xml_diff>